<commit_message>
Revise Dataflow documentation for improved organization and accuracy
- Removed outdated lists of figures and tables to streamline the document.
- Adjusted chapter numbering and titles for consistency and clarity.
- Enhanced the overall structure of the Table of Contents for better navigation.
- Updated sections on validation, expected hurdles, and project scheduling to reflect accurate page numbers and improve readability.
</commit_message>
<xml_diff>
--- a/Dataflow.docx
+++ b/Dataflow.docx
@@ -719,25 +719,53 @@
       <w:pPr>
         <w:pStyle w:val="BodyText"/>
         <w:jc w:val="both"/>
-      </w:pPr>
-      <w:r>
+        <w:rPr>
+          <w:sz w:val="28"/>
+          <w:szCs w:val="28"/>
+        </w:rPr>
+      </w:pPr>
+      <w:r>
+        <w:rPr>
+          <w:sz w:val="28"/>
+          <w:szCs w:val="28"/>
+        </w:rPr>
         <w:t>We are highly grateful to the Head of</w:t>
       </w:r>
       <w:r>
+        <w:rPr>
+          <w:sz w:val="28"/>
+          <w:szCs w:val="28"/>
+        </w:rPr>
         <w:t xml:space="preserve"> Department (CSE)</w:t>
       </w:r>
       <w:r>
+        <w:rPr>
+          <w:sz w:val="28"/>
+          <w:szCs w:val="28"/>
+        </w:rPr>
         <w:t>,</w:t>
       </w:r>
       <w:r>
+        <w:rPr>
+          <w:sz w:val="28"/>
+          <w:szCs w:val="28"/>
+        </w:rPr>
         <w:t xml:space="preserve"> Dr. Ambedkar Institute of Technology for </w:t>
       </w:r>
       <w:proofErr w:type="spellStart"/>
       <w:r>
+        <w:rPr>
+          <w:sz w:val="28"/>
+          <w:szCs w:val="28"/>
+        </w:rPr>
         <w:t>Divyangjan</w:t>
       </w:r>
       <w:proofErr w:type="spellEnd"/>
       <w:r>
+        <w:rPr>
+          <w:sz w:val="28"/>
+          <w:szCs w:val="28"/>
+        </w:rPr>
         <w:t xml:space="preserve"> (AITD), Kanpur, for providing this opportunity to carry out the major project work.</w:t>
       </w:r>
     </w:p>
@@ -745,26 +773,54 @@
       <w:pPr>
         <w:pStyle w:val="BodyText"/>
         <w:jc w:val="both"/>
+        <w:rPr>
+          <w:sz w:val="28"/>
+          <w:szCs w:val="28"/>
+        </w:rPr>
       </w:pPr>
     </w:p>
     <w:p>
       <w:pPr>
         <w:pStyle w:val="BodyText"/>
         <w:jc w:val="both"/>
-      </w:pPr>
-      <w:r>
+        <w:rPr>
+          <w:sz w:val="28"/>
+          <w:szCs w:val="28"/>
+        </w:rPr>
+      </w:pPr>
+      <w:r>
+        <w:rPr>
+          <w:sz w:val="28"/>
+          <w:szCs w:val="28"/>
+        </w:rPr>
         <w:t xml:space="preserve">The constant guidance and encouragement received from </w:t>
       </w:r>
       <w:r>
+        <w:rPr>
+          <w:sz w:val="28"/>
+          <w:szCs w:val="28"/>
+        </w:rPr>
         <w:t>Sh. Shri Nath Dwivedi</w:t>
       </w:r>
       <w:r>
+        <w:rPr>
+          <w:sz w:val="28"/>
+          <w:szCs w:val="28"/>
+        </w:rPr>
         <w:t xml:space="preserve">, Head of the </w:t>
       </w:r>
       <w:r>
+        <w:rPr>
+          <w:sz w:val="28"/>
+          <w:szCs w:val="28"/>
+        </w:rPr>
         <w:t>Computer Science &amp; Engineering</w:t>
       </w:r>
       <w:r>
+        <w:rPr>
+          <w:sz w:val="28"/>
+          <w:szCs w:val="28"/>
+        </w:rPr>
         <w:t xml:space="preserve"> Department, AITD, Kanpur, has been of great help in carrying out the project work and is acknowledged with reverential thanks.</w:t>
       </w:r>
     </w:p>
@@ -772,20 +828,40 @@
       <w:pPr>
         <w:pStyle w:val="BodyText"/>
         <w:jc w:val="both"/>
+        <w:rPr>
+          <w:sz w:val="28"/>
+          <w:szCs w:val="28"/>
+        </w:rPr>
       </w:pPr>
     </w:p>
     <w:p>
       <w:pPr>
         <w:pStyle w:val="BodyText"/>
         <w:jc w:val="both"/>
-      </w:pPr>
-      <w:r>
+        <w:rPr>
+          <w:sz w:val="28"/>
+          <w:szCs w:val="28"/>
+        </w:rPr>
+      </w:pPr>
+      <w:r>
+        <w:rPr>
+          <w:sz w:val="28"/>
+          <w:szCs w:val="28"/>
+        </w:rPr>
         <w:t xml:space="preserve">We would like to express a deep sense of gratitude and thanks profusely to our project guide, </w:t>
       </w:r>
       <w:r>
+        <w:rPr>
+          <w:sz w:val="28"/>
+          <w:szCs w:val="28"/>
+        </w:rPr>
         <w:t xml:space="preserve">Sh. Shri Nath Dwivedi, Head of the Computer Science &amp; Engineering Department, AITD, Kanpur. </w:t>
       </w:r>
       <w:r>
+        <w:rPr>
+          <w:sz w:val="28"/>
+          <w:szCs w:val="28"/>
+        </w:rPr>
         <w:t>Without his wise counsel and able guidance, it would have been challenging to complete the project in this manner.</w:t>
       </w:r>
     </w:p>
@@ -793,23 +869,47 @@
       <w:pPr>
         <w:pStyle w:val="BodyText"/>
         <w:jc w:val="both"/>
+        <w:rPr>
+          <w:sz w:val="28"/>
+          <w:szCs w:val="28"/>
+        </w:rPr>
       </w:pPr>
     </w:p>
     <w:p>
       <w:pPr>
         <w:pStyle w:val="BodyText"/>
         <w:jc w:val="both"/>
-      </w:pPr>
-      <w:r>
+        <w:rPr>
+          <w:sz w:val="28"/>
+          <w:szCs w:val="28"/>
+        </w:rPr>
+      </w:pPr>
+      <w:r>
+        <w:rPr>
+          <w:sz w:val="28"/>
+          <w:szCs w:val="28"/>
+        </w:rPr>
         <w:t xml:space="preserve">We express gratitude to other faculty members of the </w:t>
       </w:r>
       <w:r>
+        <w:rPr>
+          <w:sz w:val="28"/>
+          <w:szCs w:val="28"/>
+        </w:rPr>
         <w:t xml:space="preserve">Computer Science &amp; </w:t>
       </w:r>
       <w:r>
+        <w:rPr>
+          <w:sz w:val="28"/>
+          <w:szCs w:val="28"/>
+        </w:rPr>
         <w:t>Engineering department</w:t>
       </w:r>
       <w:r>
+        <w:rPr>
+          <w:sz w:val="28"/>
+          <w:szCs w:val="28"/>
+        </w:rPr>
         <w:t xml:space="preserve"> of AITD for their intellectual support throughout the course of this work.</w:t>
       </w:r>
     </w:p>
@@ -817,42 +917,60 @@
       <w:pPr>
         <w:pStyle w:val="BodyText"/>
         <w:jc w:val="both"/>
+        <w:rPr>
+          <w:sz w:val="28"/>
+          <w:szCs w:val="28"/>
+        </w:rPr>
       </w:pPr>
     </w:p>
     <w:p>
       <w:pPr>
         <w:pStyle w:val="BodyText"/>
         <w:jc w:val="both"/>
-      </w:pPr>
-      <w:r>
+        <w:rPr>
+          <w:sz w:val="28"/>
+          <w:szCs w:val="28"/>
+        </w:rPr>
+      </w:pPr>
+      <w:r>
+        <w:rPr>
+          <w:sz w:val="28"/>
+          <w:szCs w:val="28"/>
+        </w:rPr>
         <w:t xml:space="preserve">Finally, WE are indebted to all whosoever have contributed </w:t>
       </w:r>
       <w:proofErr w:type="gramStart"/>
       <w:r>
+        <w:rPr>
+          <w:sz w:val="28"/>
+          <w:szCs w:val="28"/>
+        </w:rPr>
         <w:t>in</w:t>
       </w:r>
       <w:proofErr w:type="gramEnd"/>
       <w:r>
+        <w:rPr>
+          <w:sz w:val="28"/>
+          <w:szCs w:val="28"/>
+        </w:rPr>
         <w:t xml:space="preserve"> this </w:t>
       </w:r>
       <w:proofErr w:type="gramStart"/>
       <w:r>
+        <w:rPr>
+          <w:sz w:val="28"/>
+          <w:szCs w:val="28"/>
+        </w:rPr>
         <w:t>report</w:t>
       </w:r>
       <w:proofErr w:type="gramEnd"/>
       <w:r>
+        <w:rPr>
+          <w:sz w:val="28"/>
+          <w:szCs w:val="28"/>
+        </w:rPr>
         <w:t xml:space="preserve"> work.</w:t>
       </w:r>
-    </w:p>
-    <w:p>
-      <w:pPr>
-        <w:pStyle w:val="BodyText"/>
-      </w:pPr>
-    </w:p>
-    <w:p>
-      <w:pPr>
-        <w:pStyle w:val="BodyText"/>
-      </w:pPr>
     </w:p>
     <w:p>
       <w:pPr>
@@ -997,929 +1115,14 @@
         <w:br w:type="page"/>
       </w:r>
     </w:p>
-    <w:p>
-      <w:pPr>
-        <w:pStyle w:val="FirstParagraph"/>
-        <w:jc w:val="center"/>
-        <w:rPr>
-          <w:sz w:val="40"/>
-          <w:szCs w:val="40"/>
-        </w:rPr>
-      </w:pPr>
-      <w:r>
-        <w:rPr>
-          <w:b/>
-          <w:bCs/>
-          <w:sz w:val="36"/>
-          <w:szCs w:val="36"/>
-        </w:rPr>
-        <w:lastRenderedPageBreak/>
-        <w:t>List of Figures</w:t>
-      </w:r>
-    </w:p>
-    <w:tbl>
-      <w:tblPr>
-        <w:tblStyle w:val="Table"/>
-        <w:tblW w:w="5000" w:type="pct"/>
-        <w:tblLook w:val="0020" w:firstRow="1" w:lastRow="0" w:firstColumn="0" w:lastColumn="0" w:noHBand="0" w:noVBand="0"/>
-      </w:tblPr>
-      <w:tblGrid>
-        <w:gridCol w:w="1534"/>
-        <w:gridCol w:w="7438"/>
-        <w:gridCol w:w="1324"/>
-      </w:tblGrid>
-      <w:tr>
-        <w:trPr>
-          <w:cnfStyle w:val="100000000000" w:firstRow="1" w:lastRow="0" w:firstColumn="0" w:lastColumn="0" w:oddVBand="0" w:evenVBand="0" w:oddHBand="0" w:evenHBand="0" w:firstRowFirstColumn="0" w:firstRowLastColumn="0" w:lastRowFirstColumn="0" w:lastRowLastColumn="0"/>
-          <w:tblHeader/>
-        </w:trPr>
-        <w:tc>
-          <w:tcPr>
-            <w:tcW w:w="0" w:type="auto"/>
-          </w:tcPr>
-          <w:p>
-            <w:pPr>
-              <w:pStyle w:val="Compact"/>
-            </w:pPr>
-            <w:r>
-              <w:t>Figure No.</w:t>
-            </w:r>
-          </w:p>
-        </w:tc>
-        <w:tc>
-          <w:tcPr>
-            <w:tcW w:w="0" w:type="auto"/>
-          </w:tcPr>
-          <w:p>
-            <w:pPr>
-              <w:pStyle w:val="Compact"/>
-            </w:pPr>
-            <w:r>
-              <w:t>Figure Description</w:t>
-            </w:r>
-          </w:p>
-        </w:tc>
-        <w:tc>
-          <w:tcPr>
-            <w:tcW w:w="0" w:type="auto"/>
-          </w:tcPr>
-          <w:p>
-            <w:pPr>
-              <w:pStyle w:val="Compact"/>
-            </w:pPr>
-            <w:r>
-              <w:t>Page No.</w:t>
-            </w:r>
-          </w:p>
-        </w:tc>
-      </w:tr>
-      <w:tr>
-        <w:tc>
-          <w:tcPr>
-            <w:tcW w:w="0" w:type="auto"/>
-          </w:tcPr>
-          <w:p>
-            <w:pPr>
-              <w:pStyle w:val="Compact"/>
-            </w:pPr>
-            <w:r>
-              <w:t>3.1</w:t>
-            </w:r>
-          </w:p>
-        </w:tc>
-        <w:tc>
-          <w:tcPr>
-            <w:tcW w:w="0" w:type="auto"/>
-          </w:tcPr>
-          <w:p>
-            <w:pPr>
-              <w:pStyle w:val="Compact"/>
-            </w:pPr>
-            <w:r>
-              <w:t xml:space="preserve">High-Level System Architecture Diagram for </w:t>
-            </w:r>
-            <w:proofErr w:type="spellStart"/>
-            <w:r>
-              <w:t>DataFlow</w:t>
-            </w:r>
-            <w:proofErr w:type="spellEnd"/>
-          </w:p>
-        </w:tc>
-        <w:tc>
-          <w:tcPr>
-            <w:tcW w:w="0" w:type="auto"/>
-          </w:tcPr>
-          <w:p>
-            <w:pPr>
-              <w:pStyle w:val="Compact"/>
-            </w:pPr>
-            <w:r>
-              <w:t>[Page]</w:t>
-            </w:r>
-          </w:p>
-        </w:tc>
-      </w:tr>
-      <w:tr>
-        <w:tc>
-          <w:tcPr>
-            <w:tcW w:w="0" w:type="auto"/>
-          </w:tcPr>
-          <w:p>
-            <w:pPr>
-              <w:pStyle w:val="Compact"/>
-            </w:pPr>
-            <w:r>
-              <w:t>3.2</w:t>
-            </w:r>
-          </w:p>
-        </w:tc>
-        <w:tc>
-          <w:tcPr>
-            <w:tcW w:w="0" w:type="auto"/>
-          </w:tcPr>
-          <w:p>
-            <w:pPr>
-              <w:pStyle w:val="Compact"/>
-            </w:pPr>
-            <w:r>
-              <w:t>Data Flow Diagram (DFD) for a User Query</w:t>
-            </w:r>
-          </w:p>
-        </w:tc>
-        <w:tc>
-          <w:tcPr>
-            <w:tcW w:w="0" w:type="auto"/>
-          </w:tcPr>
-          <w:p>
-            <w:pPr>
-              <w:pStyle w:val="Compact"/>
-            </w:pPr>
-            <w:r>
-              <w:t>[Page]</w:t>
-            </w:r>
-          </w:p>
-        </w:tc>
-      </w:tr>
-      <w:tr>
-        <w:tc>
-          <w:tcPr>
-            <w:tcW w:w="0" w:type="auto"/>
-          </w:tcPr>
-          <w:p>
-            <w:pPr>
-              <w:pStyle w:val="Compact"/>
-            </w:pPr>
-            <w:r>
-              <w:t>3.3</w:t>
-            </w:r>
-          </w:p>
-        </w:tc>
-        <w:tc>
-          <w:tcPr>
-            <w:tcW w:w="0" w:type="auto"/>
-          </w:tcPr>
-          <w:p>
-            <w:pPr>
-              <w:pStyle w:val="Compact"/>
-            </w:pPr>
-            <w:r>
-              <w:t xml:space="preserve">ER Diagram for </w:t>
-            </w:r>
-            <w:r>
-              <w:rPr>
-                <w:rStyle w:val="VerbatimChar"/>
-              </w:rPr>
-              <w:t>SQLLLM</w:t>
-            </w:r>
-            <w:r>
-              <w:t xml:space="preserve"> Database</w:t>
-            </w:r>
-          </w:p>
-        </w:tc>
-        <w:tc>
-          <w:tcPr>
-            <w:tcW w:w="0" w:type="auto"/>
-          </w:tcPr>
-          <w:p>
-            <w:pPr>
-              <w:pStyle w:val="Compact"/>
-            </w:pPr>
-            <w:r>
-              <w:t>[Page]</w:t>
-            </w:r>
-          </w:p>
-        </w:tc>
-      </w:tr>
-      <w:tr>
-        <w:tc>
-          <w:tcPr>
-            <w:tcW w:w="0" w:type="auto"/>
-          </w:tcPr>
-          <w:p>
-            <w:pPr>
-              <w:pStyle w:val="Compact"/>
-            </w:pPr>
-            <w:r>
-              <w:t>3.4</w:t>
-            </w:r>
-          </w:p>
-        </w:tc>
-        <w:tc>
-          <w:tcPr>
-            <w:tcW w:w="0" w:type="auto"/>
-          </w:tcPr>
-          <w:p>
-            <w:pPr>
-              <w:pStyle w:val="Compact"/>
-            </w:pPr>
-            <w:r>
-              <w:t xml:space="preserve">ER Diagram for </w:t>
-            </w:r>
-            <w:proofErr w:type="spellStart"/>
-            <w:r>
-              <w:rPr>
-                <w:rStyle w:val="VerbatimChar"/>
-              </w:rPr>
-              <w:t>StoreDB</w:t>
-            </w:r>
-            <w:proofErr w:type="spellEnd"/>
-            <w:r>
-              <w:t xml:space="preserve"> Database</w:t>
-            </w:r>
-          </w:p>
-        </w:tc>
-        <w:tc>
-          <w:tcPr>
-            <w:tcW w:w="0" w:type="auto"/>
-          </w:tcPr>
-          <w:p>
-            <w:pPr>
-              <w:pStyle w:val="Compact"/>
-            </w:pPr>
-            <w:r>
-              <w:t>[Page]</w:t>
-            </w:r>
-          </w:p>
-        </w:tc>
-      </w:tr>
-      <w:tr>
-        <w:tc>
-          <w:tcPr>
-            <w:tcW w:w="0" w:type="auto"/>
-          </w:tcPr>
-          <w:p>
-            <w:pPr>
-              <w:pStyle w:val="Compact"/>
-            </w:pPr>
-            <w:r>
-              <w:t>5.1</w:t>
-            </w:r>
-          </w:p>
-        </w:tc>
-        <w:tc>
-          <w:tcPr>
-            <w:tcW w:w="0" w:type="auto"/>
-          </w:tcPr>
-          <w:p>
-            <w:pPr>
-              <w:pStyle w:val="Compact"/>
-            </w:pPr>
-            <w:r>
-              <w:t xml:space="preserve">Main Chat Interface of </w:t>
-            </w:r>
-            <w:proofErr w:type="spellStart"/>
-            <w:r>
-              <w:t>DataFlow</w:t>
-            </w:r>
-            <w:proofErr w:type="spellEnd"/>
-          </w:p>
-        </w:tc>
-        <w:tc>
-          <w:tcPr>
-            <w:tcW w:w="0" w:type="auto"/>
-          </w:tcPr>
-          <w:p>
-            <w:pPr>
-              <w:pStyle w:val="Compact"/>
-            </w:pPr>
-            <w:r>
-              <w:t>[Page]</w:t>
-            </w:r>
-          </w:p>
-        </w:tc>
-      </w:tr>
-      <w:tr>
-        <w:tc>
-          <w:tcPr>
-            <w:tcW w:w="0" w:type="auto"/>
-          </w:tcPr>
-          <w:p>
-            <w:pPr>
-              <w:pStyle w:val="Compact"/>
-            </w:pPr>
-            <w:r>
-              <w:t>5.2</w:t>
-            </w:r>
-          </w:p>
-        </w:tc>
-        <w:tc>
-          <w:tcPr>
-            <w:tcW w:w="0" w:type="auto"/>
-          </w:tcPr>
-          <w:p>
-            <w:pPr>
-              <w:pStyle w:val="Compact"/>
-            </w:pPr>
-            <w:r>
-              <w:t>Example of Natural Language Query and System Response</w:t>
-            </w:r>
-          </w:p>
-        </w:tc>
-        <w:tc>
-          <w:tcPr>
-            <w:tcW w:w="0" w:type="auto"/>
-          </w:tcPr>
-          <w:p>
-            <w:pPr>
-              <w:pStyle w:val="Compact"/>
-            </w:pPr>
-            <w:r>
-              <w:t>[Page]</w:t>
-            </w:r>
-          </w:p>
-        </w:tc>
-      </w:tr>
-      <w:tr>
-        <w:tc>
-          <w:tcPr>
-            <w:tcW w:w="0" w:type="auto"/>
-          </w:tcPr>
-          <w:p>
-            <w:pPr>
-              <w:pStyle w:val="Compact"/>
-            </w:pPr>
-            <w:r>
-              <w:t>5.3</w:t>
-            </w:r>
-          </w:p>
-        </w:tc>
-        <w:tc>
-          <w:tcPr>
-            <w:tcW w:w="0" w:type="auto"/>
-          </w:tcPr>
-          <w:p>
-            <w:pPr>
-              <w:pStyle w:val="Compact"/>
-            </w:pPr>
-            <w:r>
-              <w:t xml:space="preserve">Example of Direct SQL Execution using </w:t>
-            </w:r>
-            <w:r>
-              <w:rPr>
-                <w:rStyle w:val="VerbatimChar"/>
-              </w:rPr>
-              <w:t>/run</w:t>
-            </w:r>
-            <w:r>
-              <w:t xml:space="preserve"> command</w:t>
-            </w:r>
-          </w:p>
-        </w:tc>
-        <w:tc>
-          <w:tcPr>
-            <w:tcW w:w="0" w:type="auto"/>
-          </w:tcPr>
-          <w:p>
-            <w:pPr>
-              <w:pStyle w:val="Compact"/>
-            </w:pPr>
-            <w:r>
-              <w:t>[Page]</w:t>
-            </w:r>
-          </w:p>
-        </w:tc>
-      </w:tr>
-      <w:tr>
-        <w:tc>
-          <w:tcPr>
-            <w:tcW w:w="0" w:type="auto"/>
-          </w:tcPr>
-          <w:p>
-            <w:pPr>
-              <w:pStyle w:val="Compact"/>
-            </w:pPr>
-            <w:r>
-              <w:t>5.4</w:t>
-            </w:r>
-          </w:p>
-        </w:tc>
-        <w:tc>
-          <w:tcPr>
-            <w:tcW w:w="0" w:type="auto"/>
-          </w:tcPr>
-          <w:p>
-            <w:pPr>
-              <w:pStyle w:val="Compact"/>
-            </w:pPr>
-            <w:r>
-              <w:t>Database Schema Display Panel</w:t>
-            </w:r>
-          </w:p>
-        </w:tc>
-        <w:tc>
-          <w:tcPr>
-            <w:tcW w:w="0" w:type="auto"/>
-          </w:tcPr>
-          <w:p>
-            <w:pPr>
-              <w:pStyle w:val="Compact"/>
-            </w:pPr>
-            <w:r>
-              <w:t>[Page]</w:t>
-            </w:r>
-          </w:p>
-        </w:tc>
-      </w:tr>
-      <w:tr>
-        <w:tc>
-          <w:tcPr>
-            <w:tcW w:w="0" w:type="auto"/>
-          </w:tcPr>
-          <w:p>
-            <w:pPr>
-              <w:pStyle w:val="Compact"/>
-            </w:pPr>
-            <w:r>
-              <w:t>5.5</w:t>
-            </w:r>
-          </w:p>
-        </w:tc>
-        <w:tc>
-          <w:tcPr>
-            <w:tcW w:w="0" w:type="auto"/>
-          </w:tcPr>
-          <w:p>
-            <w:pPr>
-              <w:pStyle w:val="Compact"/>
-            </w:pPr>
-            <w:r>
-              <w:t>Example of an Error Message Display</w:t>
-            </w:r>
-          </w:p>
-        </w:tc>
-        <w:tc>
-          <w:tcPr>
-            <w:tcW w:w="0" w:type="auto"/>
-          </w:tcPr>
-          <w:p>
-            <w:pPr>
-              <w:pStyle w:val="Compact"/>
-            </w:pPr>
-            <w:r>
-              <w:t>[Page]</w:t>
-            </w:r>
-          </w:p>
-        </w:tc>
-      </w:tr>
-    </w:tbl>
-    <w:p>
-      <w:pPr>
-        <w:pStyle w:val="BodyText"/>
-      </w:pPr>
-    </w:p>
-    <w:p>
-      <w:pPr>
-        <w:pStyle w:val="BodyText"/>
-      </w:pPr>
-    </w:p>
-    <w:p>
-      <w:pPr>
-        <w:pStyle w:val="BodyText"/>
-      </w:pPr>
-    </w:p>
-    <w:p>
-      <w:r>
-        <w:pict w14:anchorId="7485D5A3">
-          <v:rect id="_x0000_i1052" style="width:0;height:1.5pt" o:hralign="center" o:hrstd="t" o:hr="t"/>
-        </w:pict>
-      </w:r>
-    </w:p>
-    <w:p>
-      <w:pPr>
-        <w:pStyle w:val="FirstParagraph"/>
-        <w:jc w:val="center"/>
-        <w:rPr>
-          <w:b/>
-          <w:bCs/>
-          <w:sz w:val="36"/>
-          <w:szCs w:val="36"/>
-        </w:rPr>
-      </w:pPr>
-    </w:p>
-    <w:p>
-      <w:pPr>
-        <w:pStyle w:val="FirstParagraph"/>
-        <w:jc w:val="center"/>
-        <w:rPr>
-          <w:sz w:val="36"/>
-          <w:szCs w:val="36"/>
-        </w:rPr>
-      </w:pPr>
-      <w:r>
-        <w:rPr>
-          <w:b/>
-          <w:bCs/>
-          <w:sz w:val="36"/>
-          <w:szCs w:val="36"/>
-        </w:rPr>
-        <w:t>List of Tables</w:t>
-      </w:r>
-    </w:p>
-    <w:tbl>
-      <w:tblPr>
-        <w:tblStyle w:val="Table"/>
-        <w:tblW w:w="5000" w:type="pct"/>
-        <w:tblLook w:val="0020" w:firstRow="1" w:lastRow="0" w:firstColumn="0" w:lastColumn="0" w:noHBand="0" w:noVBand="0"/>
-      </w:tblPr>
-      <w:tblGrid>
-        <w:gridCol w:w="1639"/>
-        <w:gridCol w:w="7135"/>
-        <w:gridCol w:w="1522"/>
-      </w:tblGrid>
-      <w:tr>
-        <w:trPr>
-          <w:cnfStyle w:val="100000000000" w:firstRow="1" w:lastRow="0" w:firstColumn="0" w:lastColumn="0" w:oddVBand="0" w:evenVBand="0" w:oddHBand="0" w:evenHBand="0" w:firstRowFirstColumn="0" w:firstRowLastColumn="0" w:lastRowFirstColumn="0" w:lastRowLastColumn="0"/>
-          <w:tblHeader/>
-        </w:trPr>
-        <w:tc>
-          <w:tcPr>
-            <w:tcW w:w="0" w:type="auto"/>
-          </w:tcPr>
-          <w:p>
-            <w:pPr>
-              <w:pStyle w:val="Compact"/>
-            </w:pPr>
-            <w:r>
-              <w:t>Table No.</w:t>
-            </w:r>
-          </w:p>
-        </w:tc>
-        <w:tc>
-          <w:tcPr>
-            <w:tcW w:w="0" w:type="auto"/>
-          </w:tcPr>
-          <w:p>
-            <w:pPr>
-              <w:pStyle w:val="Compact"/>
-            </w:pPr>
-            <w:r>
-              <w:t>Table Description</w:t>
-            </w:r>
-          </w:p>
-        </w:tc>
-        <w:tc>
-          <w:tcPr>
-            <w:tcW w:w="0" w:type="auto"/>
-          </w:tcPr>
-          <w:p>
-            <w:pPr>
-              <w:pStyle w:val="Compact"/>
-            </w:pPr>
-            <w:r>
-              <w:t>Page No.</w:t>
-            </w:r>
-          </w:p>
-        </w:tc>
-      </w:tr>
-      <w:tr>
-        <w:tc>
-          <w:tcPr>
-            <w:tcW w:w="0" w:type="auto"/>
-          </w:tcPr>
-          <w:p>
-            <w:pPr>
-              <w:pStyle w:val="Compact"/>
-            </w:pPr>
-            <w:r>
-              <w:t>2.1</w:t>
-            </w:r>
-          </w:p>
-        </w:tc>
-        <w:tc>
-          <w:tcPr>
-            <w:tcW w:w="0" w:type="auto"/>
-          </w:tcPr>
-          <w:p>
-            <w:pPr>
-              <w:pStyle w:val="Compact"/>
-            </w:pPr>
-            <w:r>
-              <w:t>Hardware and Software Requirements</w:t>
-            </w:r>
-          </w:p>
-        </w:tc>
-        <w:tc>
-          <w:tcPr>
-            <w:tcW w:w="0" w:type="auto"/>
-          </w:tcPr>
-          <w:p>
-            <w:pPr>
-              <w:pStyle w:val="Compact"/>
-            </w:pPr>
-            <w:r>
-              <w:t>[Page]</w:t>
-            </w:r>
-          </w:p>
-        </w:tc>
-      </w:tr>
-      <w:tr>
-        <w:tc>
-          <w:tcPr>
-            <w:tcW w:w="0" w:type="auto"/>
-          </w:tcPr>
-          <w:p>
-            <w:pPr>
-              <w:pStyle w:val="Compact"/>
-            </w:pPr>
-            <w:r>
-              <w:t>3.1</w:t>
-            </w:r>
-          </w:p>
-        </w:tc>
-        <w:tc>
-          <w:tcPr>
-            <w:tcW w:w="0" w:type="auto"/>
-          </w:tcPr>
-          <w:p>
-            <w:pPr>
-              <w:pStyle w:val="Compact"/>
-            </w:pPr>
-            <w:r>
-              <w:t xml:space="preserve">Structure of </w:t>
-            </w:r>
-            <w:r>
-              <w:rPr>
-                <w:rStyle w:val="VerbatimChar"/>
-              </w:rPr>
-              <w:t>employees</w:t>
-            </w:r>
-            <w:r>
-              <w:t xml:space="preserve"> table in </w:t>
-            </w:r>
-            <w:r>
-              <w:rPr>
-                <w:rStyle w:val="VerbatimChar"/>
-              </w:rPr>
-              <w:t>SQLLLM</w:t>
-            </w:r>
-            <w:r>
-              <w:t xml:space="preserve"> database</w:t>
-            </w:r>
-          </w:p>
-        </w:tc>
-        <w:tc>
-          <w:tcPr>
-            <w:tcW w:w="0" w:type="auto"/>
-          </w:tcPr>
-          <w:p>
-            <w:pPr>
-              <w:pStyle w:val="Compact"/>
-            </w:pPr>
-            <w:r>
-              <w:t>[Page]</w:t>
-            </w:r>
-          </w:p>
-        </w:tc>
-      </w:tr>
-      <w:tr>
-        <w:tc>
-          <w:tcPr>
-            <w:tcW w:w="0" w:type="auto"/>
-          </w:tcPr>
-          <w:p>
-            <w:pPr>
-              <w:pStyle w:val="Compact"/>
-            </w:pPr>
-            <w:r>
-              <w:t>3.2</w:t>
-            </w:r>
-          </w:p>
-        </w:tc>
-        <w:tc>
-          <w:tcPr>
-            <w:tcW w:w="0" w:type="auto"/>
-          </w:tcPr>
-          <w:p>
-            <w:pPr>
-              <w:pStyle w:val="Compact"/>
-            </w:pPr>
-            <w:r>
-              <w:t xml:space="preserve">Structure of </w:t>
-            </w:r>
-            <w:r>
-              <w:rPr>
-                <w:rStyle w:val="VerbatimChar"/>
-              </w:rPr>
-              <w:t>salaries</w:t>
-            </w:r>
-            <w:r>
-              <w:t xml:space="preserve"> table in </w:t>
-            </w:r>
-            <w:r>
-              <w:rPr>
-                <w:rStyle w:val="VerbatimChar"/>
-              </w:rPr>
-              <w:t>SQLLLM</w:t>
-            </w:r>
-            <w:r>
-              <w:t xml:space="preserve"> database</w:t>
-            </w:r>
-          </w:p>
-        </w:tc>
-        <w:tc>
-          <w:tcPr>
-            <w:tcW w:w="0" w:type="auto"/>
-          </w:tcPr>
-          <w:p>
-            <w:pPr>
-              <w:pStyle w:val="Compact"/>
-            </w:pPr>
-            <w:r>
-              <w:t>[Page]</w:t>
-            </w:r>
-          </w:p>
-        </w:tc>
-      </w:tr>
-      <w:tr>
-        <w:tc>
-          <w:tcPr>
-            <w:tcW w:w="0" w:type="auto"/>
-          </w:tcPr>
-          <w:p>
-            <w:pPr>
-              <w:pStyle w:val="Compact"/>
-            </w:pPr>
-            <w:r>
-              <w:t>3.3</w:t>
-            </w:r>
-          </w:p>
-        </w:tc>
-        <w:tc>
-          <w:tcPr>
-            <w:tcW w:w="0" w:type="auto"/>
-          </w:tcPr>
-          <w:p>
-            <w:pPr>
-              <w:pStyle w:val="Compact"/>
-            </w:pPr>
-            <w:r>
-              <w:t xml:space="preserve">Structure of </w:t>
-            </w:r>
-            <w:r>
-              <w:rPr>
-                <w:rStyle w:val="VerbatimChar"/>
-              </w:rPr>
-              <w:t>products</w:t>
-            </w:r>
-            <w:r>
-              <w:t xml:space="preserve"> table in </w:t>
-            </w:r>
-            <w:proofErr w:type="spellStart"/>
-            <w:r>
-              <w:rPr>
-                <w:rStyle w:val="VerbatimChar"/>
-              </w:rPr>
-              <w:t>StoreDB</w:t>
-            </w:r>
-            <w:proofErr w:type="spellEnd"/>
-            <w:r>
-              <w:t xml:space="preserve"> database</w:t>
-            </w:r>
-          </w:p>
-        </w:tc>
-        <w:tc>
-          <w:tcPr>
-            <w:tcW w:w="0" w:type="auto"/>
-          </w:tcPr>
-          <w:p>
-            <w:pPr>
-              <w:pStyle w:val="Compact"/>
-            </w:pPr>
-            <w:r>
-              <w:t>[Page]</w:t>
-            </w:r>
-          </w:p>
-        </w:tc>
-      </w:tr>
-      <w:tr>
-        <w:tc>
-          <w:tcPr>
-            <w:tcW w:w="0" w:type="auto"/>
-          </w:tcPr>
-          <w:p>
-            <w:pPr>
-              <w:pStyle w:val="Compact"/>
-            </w:pPr>
-            <w:r>
-              <w:t>4.1</w:t>
-            </w:r>
-          </w:p>
-        </w:tc>
-        <w:tc>
-          <w:tcPr>
-            <w:tcW w:w="0" w:type="auto"/>
-          </w:tcPr>
-          <w:p>
-            <w:pPr>
-              <w:pStyle w:val="Compact"/>
-            </w:pPr>
-            <w:r>
-              <w:t>Key Technologies and Libraries Used</w:t>
-            </w:r>
-          </w:p>
-        </w:tc>
-        <w:tc>
-          <w:tcPr>
-            <w:tcW w:w="0" w:type="auto"/>
-          </w:tcPr>
-          <w:p>
-            <w:pPr>
-              <w:pStyle w:val="Compact"/>
-            </w:pPr>
-            <w:r>
-              <w:t>[Page]</w:t>
-            </w:r>
-          </w:p>
-        </w:tc>
-      </w:tr>
-      <w:tr>
-        <w:tc>
-          <w:tcPr>
-            <w:tcW w:w="0" w:type="auto"/>
-          </w:tcPr>
-          <w:p>
-            <w:pPr>
-              <w:pStyle w:val="Compact"/>
-            </w:pPr>
-            <w:r>
-              <w:t>4.2</w:t>
-            </w:r>
-          </w:p>
-        </w:tc>
-        <w:tc>
-          <w:tcPr>
-            <w:tcW w:w="0" w:type="auto"/>
-          </w:tcPr>
-          <w:p>
-            <w:pPr>
-              <w:pStyle w:val="Compact"/>
-            </w:pPr>
-            <w:r>
-              <w:t>Sample Test Cases for System Validation</w:t>
-            </w:r>
-          </w:p>
-        </w:tc>
-        <w:tc>
-          <w:tcPr>
-            <w:tcW w:w="0" w:type="auto"/>
-          </w:tcPr>
-          <w:p>
-            <w:pPr>
-              <w:pStyle w:val="Compact"/>
-            </w:pPr>
-            <w:r>
-              <w:t>[Page]</w:t>
-            </w:r>
-          </w:p>
-        </w:tc>
-      </w:tr>
-    </w:tbl>
-    <w:p>
-      <w:pPr>
-        <w:pStyle w:val="BodyText"/>
-        <w:rPr>
-          <w:i/>
-          <w:iCs/>
-        </w:rPr>
-      </w:pPr>
-    </w:p>
-    <w:p>
-      <w:pPr>
-        <w:rPr>
-          <w:i/>
-          <w:iCs/>
-        </w:rPr>
-      </w:pPr>
-      <w:r>
-        <w:rPr>
-          <w:i/>
-          <w:iCs/>
-        </w:rPr>
-        <w:br w:type="page"/>
-      </w:r>
-    </w:p>
     <w:sdt>
       <w:sdtPr>
+        <w:rPr>
+          <w:rFonts w:asciiTheme="minorHAnsi" w:eastAsiaTheme="minorHAnsi" w:hAnsiTheme="minorHAnsi" w:cstheme="minorBidi"/>
+          <w:color w:val="auto"/>
+          <w:sz w:val="24"/>
+          <w:szCs w:val="24"/>
+        </w:rPr>
         <w:id w:val="-696306878"/>
         <w:docPartObj>
           <w:docPartGallery w:val="Table of Contents"/>
@@ -1928,13 +1131,11 @@
       </w:sdtPr>
       <w:sdtEndPr>
         <w:rPr>
-          <w:rFonts w:asciiTheme="minorHAnsi" w:eastAsiaTheme="minorHAnsi" w:hAnsiTheme="minorHAnsi" w:cstheme="minorBidi"/>
           <w:b/>
           <w:bCs/>
           <w:noProof/>
-          <w:color w:val="auto"/>
-          <w:sz w:val="24"/>
-          <w:szCs w:val="24"/>
+          <w:sz w:val="28"/>
+          <w:szCs w:val="28"/>
         </w:rPr>
       </w:sdtEndPr>
       <w:sdtContent>
@@ -1969,16 +1170,30 @@
               <w:rFonts w:eastAsiaTheme="minorEastAsia"/>
               <w:noProof/>
               <w:kern w:val="2"/>
+              <w:sz w:val="28"/>
+              <w:szCs w:val="28"/>
               <w14:ligatures w14:val="standardContextual"/>
             </w:rPr>
           </w:pPr>
           <w:r>
+            <w:rPr>
+              <w:sz w:val="28"/>
+              <w:szCs w:val="28"/>
+            </w:rPr>
             <w:fldChar w:fldCharType="begin"/>
           </w:r>
           <w:r>
+            <w:rPr>
+              <w:sz w:val="28"/>
+              <w:szCs w:val="28"/>
+            </w:rPr>
             <w:instrText xml:space="preserve"> TOC \o "1-3" \h \z \u </w:instrText>
           </w:r>
           <w:r>
+            <w:rPr>
+              <w:sz w:val="28"/>
+              <w:szCs w:val="28"/>
+            </w:rPr>
             <w:fldChar w:fldCharType="separate"/>
           </w:r>
           <w:hyperlink w:anchor="_Toc197474297" w:history="1">
@@ -1986,6 +1201,8 @@
               <w:rPr>
                 <w:rStyle w:val="Hyperlink"/>
                 <w:noProof/>
+                <w:sz w:val="28"/>
+                <w:szCs w:val="28"/>
               </w:rPr>
               <w:t>Abstract</w:t>
             </w:r>
@@ -1993,6 +1210,8 @@
               <w:rPr>
                 <w:noProof/>
                 <w:webHidden/>
+                <w:sz w:val="28"/>
+                <w:szCs w:val="28"/>
               </w:rPr>
               <w:tab/>
             </w:r>
@@ -2000,6 +1219,8 @@
               <w:rPr>
                 <w:noProof/>
                 <w:webHidden/>
+                <w:sz w:val="28"/>
+                <w:szCs w:val="28"/>
               </w:rPr>
               <w:fldChar w:fldCharType="begin"/>
             </w:r>
@@ -2007,6 +1228,8 @@
               <w:rPr>
                 <w:noProof/>
                 <w:webHidden/>
+                <w:sz w:val="28"/>
+                <w:szCs w:val="28"/>
               </w:rPr>
               <w:instrText xml:space="preserve"> PAGEREF _Toc197474297 \h </w:instrText>
             </w:r>
@@ -2014,12 +1237,16 @@
               <w:rPr>
                 <w:noProof/>
                 <w:webHidden/>
+                <w:sz w:val="28"/>
+                <w:szCs w:val="28"/>
               </w:rPr>
             </w:r>
             <w:r>
               <w:rPr>
                 <w:noProof/>
                 <w:webHidden/>
+                <w:sz w:val="28"/>
+                <w:szCs w:val="28"/>
               </w:rPr>
               <w:fldChar w:fldCharType="separate"/>
             </w:r>
@@ -2027,6 +1254,8 @@
               <w:rPr>
                 <w:noProof/>
                 <w:webHidden/>
+                <w:sz w:val="28"/>
+                <w:szCs w:val="28"/>
               </w:rPr>
               <w:t>2</w:t>
             </w:r>
@@ -2034,6 +1263,8 @@
               <w:rPr>
                 <w:noProof/>
                 <w:webHidden/>
+                <w:sz w:val="28"/>
+                <w:szCs w:val="28"/>
               </w:rPr>
               <w:fldChar w:fldCharType="end"/>
             </w:r>
@@ -2049,6 +1280,8 @@
               <w:rFonts w:eastAsiaTheme="minorEastAsia"/>
               <w:noProof/>
               <w:kern w:val="2"/>
+              <w:sz w:val="28"/>
+              <w:szCs w:val="28"/>
               <w14:ligatures w14:val="standardContextual"/>
             </w:rPr>
           </w:pPr>
@@ -2057,6 +1290,8 @@
               <w:rPr>
                 <w:rStyle w:val="Hyperlink"/>
                 <w:noProof/>
+                <w:sz w:val="28"/>
+                <w:szCs w:val="28"/>
               </w:rPr>
               <w:t>Acknowledgement</w:t>
             </w:r>
@@ -2064,6 +1299,8 @@
               <w:rPr>
                 <w:noProof/>
                 <w:webHidden/>
+                <w:sz w:val="28"/>
+                <w:szCs w:val="28"/>
               </w:rPr>
               <w:tab/>
             </w:r>
@@ -2071,6 +1308,8 @@
               <w:rPr>
                 <w:noProof/>
                 <w:webHidden/>
+                <w:sz w:val="28"/>
+                <w:szCs w:val="28"/>
               </w:rPr>
               <w:fldChar w:fldCharType="begin"/>
             </w:r>
@@ -2078,6 +1317,8 @@
               <w:rPr>
                 <w:noProof/>
                 <w:webHidden/>
+                <w:sz w:val="28"/>
+                <w:szCs w:val="28"/>
               </w:rPr>
               <w:instrText xml:space="preserve"> PAGEREF _Toc197474298 \h </w:instrText>
             </w:r>
@@ -2085,12 +1326,16 @@
               <w:rPr>
                 <w:noProof/>
                 <w:webHidden/>
+                <w:sz w:val="28"/>
+                <w:szCs w:val="28"/>
               </w:rPr>
             </w:r>
             <w:r>
               <w:rPr>
                 <w:noProof/>
                 <w:webHidden/>
+                <w:sz w:val="28"/>
+                <w:szCs w:val="28"/>
               </w:rPr>
               <w:fldChar w:fldCharType="separate"/>
             </w:r>
@@ -2098,6 +1343,8 @@
               <w:rPr>
                 <w:noProof/>
                 <w:webHidden/>
+                <w:sz w:val="28"/>
+                <w:szCs w:val="28"/>
               </w:rPr>
               <w:t>3</w:t>
             </w:r>
@@ -2105,6 +1352,8 @@
               <w:rPr>
                 <w:noProof/>
                 <w:webHidden/>
+                <w:sz w:val="28"/>
+                <w:szCs w:val="28"/>
               </w:rPr>
               <w:fldChar w:fldCharType="end"/>
             </w:r>
@@ -2120,6 +1369,8 @@
               <w:rFonts w:eastAsiaTheme="minorEastAsia"/>
               <w:noProof/>
               <w:kern w:val="2"/>
+              <w:sz w:val="28"/>
+              <w:szCs w:val="28"/>
               <w14:ligatures w14:val="standardContextual"/>
             </w:rPr>
           </w:pPr>
@@ -2128,6 +1379,8 @@
               <w:rPr>
                 <w:rStyle w:val="Hyperlink"/>
                 <w:noProof/>
+                <w:sz w:val="28"/>
+                <w:szCs w:val="28"/>
               </w:rPr>
               <w:t>Chapter 1: Introduction</w:t>
             </w:r>
@@ -2135,6 +1388,8 @@
               <w:rPr>
                 <w:noProof/>
                 <w:webHidden/>
+                <w:sz w:val="28"/>
+                <w:szCs w:val="28"/>
               </w:rPr>
               <w:tab/>
             </w:r>
@@ -2142,6 +1397,8 @@
               <w:rPr>
                 <w:noProof/>
                 <w:webHidden/>
+                <w:sz w:val="28"/>
+                <w:szCs w:val="28"/>
               </w:rPr>
               <w:fldChar w:fldCharType="begin"/>
             </w:r>
@@ -2149,6 +1406,8 @@
               <w:rPr>
                 <w:noProof/>
                 <w:webHidden/>
+                <w:sz w:val="28"/>
+                <w:szCs w:val="28"/>
               </w:rPr>
               <w:instrText xml:space="preserve"> PAGEREF _Toc197474299 \h </w:instrText>
             </w:r>
@@ -2156,12 +1415,16 @@
               <w:rPr>
                 <w:noProof/>
                 <w:webHidden/>
+                <w:sz w:val="28"/>
+                <w:szCs w:val="28"/>
               </w:rPr>
             </w:r>
             <w:r>
               <w:rPr>
                 <w:noProof/>
                 <w:webHidden/>
+                <w:sz w:val="28"/>
+                <w:szCs w:val="28"/>
               </w:rPr>
               <w:fldChar w:fldCharType="separate"/>
             </w:r>
@@ -2169,6 +1432,8 @@
               <w:rPr>
                 <w:noProof/>
                 <w:webHidden/>
+                <w:sz w:val="28"/>
+                <w:szCs w:val="28"/>
               </w:rPr>
               <w:t>6</w:t>
             </w:r>
@@ -2176,6 +1441,8 @@
               <w:rPr>
                 <w:noProof/>
                 <w:webHidden/>
+                <w:sz w:val="28"/>
+                <w:szCs w:val="28"/>
               </w:rPr>
               <w:fldChar w:fldCharType="end"/>
             </w:r>
@@ -2192,6 +1459,8 @@
               <w:rFonts w:eastAsiaTheme="minorEastAsia"/>
               <w:noProof/>
               <w:kern w:val="2"/>
+              <w:sz w:val="28"/>
+              <w:szCs w:val="28"/>
               <w14:ligatures w14:val="standardContextual"/>
             </w:rPr>
           </w:pPr>
@@ -2200,6 +1469,8 @@
               <w:rPr>
                 <w:rStyle w:val="Hyperlink"/>
                 <w:noProof/>
+                <w:sz w:val="28"/>
+                <w:szCs w:val="28"/>
               </w:rPr>
               <w:t>1.1</w:t>
             </w:r>
@@ -2208,6 +1479,8 @@
                 <w:rFonts w:eastAsiaTheme="minorEastAsia"/>
                 <w:noProof/>
                 <w:kern w:val="2"/>
+                <w:sz w:val="28"/>
+                <w:szCs w:val="28"/>
                 <w14:ligatures w14:val="standardContextual"/>
               </w:rPr>
               <w:tab/>
@@ -2216,6 +1489,8 @@
               <w:rPr>
                 <w:rStyle w:val="Hyperlink"/>
                 <w:noProof/>
+                <w:sz w:val="28"/>
+                <w:szCs w:val="28"/>
               </w:rPr>
               <w:t>Introduction to Project</w:t>
             </w:r>
@@ -2223,6 +1498,8 @@
               <w:rPr>
                 <w:noProof/>
                 <w:webHidden/>
+                <w:sz w:val="28"/>
+                <w:szCs w:val="28"/>
               </w:rPr>
               <w:tab/>
             </w:r>
@@ -2230,6 +1507,8 @@
               <w:rPr>
                 <w:noProof/>
                 <w:webHidden/>
+                <w:sz w:val="28"/>
+                <w:szCs w:val="28"/>
               </w:rPr>
               <w:fldChar w:fldCharType="begin"/>
             </w:r>
@@ -2237,6 +1516,8 @@
               <w:rPr>
                 <w:noProof/>
                 <w:webHidden/>
+                <w:sz w:val="28"/>
+                <w:szCs w:val="28"/>
               </w:rPr>
               <w:instrText xml:space="preserve"> PAGEREF _Toc197474300 \h </w:instrText>
             </w:r>
@@ -2244,12 +1525,16 @@
               <w:rPr>
                 <w:noProof/>
                 <w:webHidden/>
+                <w:sz w:val="28"/>
+                <w:szCs w:val="28"/>
               </w:rPr>
             </w:r>
             <w:r>
               <w:rPr>
                 <w:noProof/>
                 <w:webHidden/>
+                <w:sz w:val="28"/>
+                <w:szCs w:val="28"/>
               </w:rPr>
               <w:fldChar w:fldCharType="separate"/>
             </w:r>
@@ -2257,6 +1542,8 @@
               <w:rPr>
                 <w:noProof/>
                 <w:webHidden/>
+                <w:sz w:val="28"/>
+                <w:szCs w:val="28"/>
               </w:rPr>
               <w:t>6</w:t>
             </w:r>
@@ -2264,6 +1551,8 @@
               <w:rPr>
                 <w:noProof/>
                 <w:webHidden/>
+                <w:sz w:val="28"/>
+                <w:szCs w:val="28"/>
               </w:rPr>
               <w:fldChar w:fldCharType="end"/>
             </w:r>
@@ -2280,6 +1569,8 @@
               <w:rFonts w:eastAsiaTheme="minorEastAsia"/>
               <w:noProof/>
               <w:kern w:val="2"/>
+              <w:sz w:val="28"/>
+              <w:szCs w:val="28"/>
               <w14:ligatures w14:val="standardContextual"/>
             </w:rPr>
           </w:pPr>
@@ -2288,6 +1579,8 @@
               <w:rPr>
                 <w:rStyle w:val="Hyperlink"/>
                 <w:noProof/>
+                <w:sz w:val="28"/>
+                <w:szCs w:val="28"/>
               </w:rPr>
               <w:t>1.2</w:t>
             </w:r>
@@ -2296,6 +1589,8 @@
                 <w:rFonts w:eastAsiaTheme="minorEastAsia"/>
                 <w:noProof/>
                 <w:kern w:val="2"/>
+                <w:sz w:val="28"/>
+                <w:szCs w:val="28"/>
                 <w14:ligatures w14:val="standardContextual"/>
               </w:rPr>
               <w:tab/>
@@ -2304,6 +1599,8 @@
               <w:rPr>
                 <w:rStyle w:val="Hyperlink"/>
                 <w:noProof/>
+                <w:sz w:val="28"/>
+                <w:szCs w:val="28"/>
               </w:rPr>
               <w:t>Project Category</w:t>
             </w:r>
@@ -2311,6 +1608,8 @@
               <w:rPr>
                 <w:noProof/>
                 <w:webHidden/>
+                <w:sz w:val="28"/>
+                <w:szCs w:val="28"/>
               </w:rPr>
               <w:tab/>
             </w:r>
@@ -2318,6 +1617,8 @@
               <w:rPr>
                 <w:noProof/>
                 <w:webHidden/>
+                <w:sz w:val="28"/>
+                <w:szCs w:val="28"/>
               </w:rPr>
               <w:fldChar w:fldCharType="begin"/>
             </w:r>
@@ -2325,6 +1626,8 @@
               <w:rPr>
                 <w:noProof/>
                 <w:webHidden/>
+                <w:sz w:val="28"/>
+                <w:szCs w:val="28"/>
               </w:rPr>
               <w:instrText xml:space="preserve"> PAGEREF _Toc197474301 \h </w:instrText>
             </w:r>
@@ -2332,12 +1635,16 @@
               <w:rPr>
                 <w:noProof/>
                 <w:webHidden/>
+                <w:sz w:val="28"/>
+                <w:szCs w:val="28"/>
               </w:rPr>
             </w:r>
             <w:r>
               <w:rPr>
                 <w:noProof/>
                 <w:webHidden/>
+                <w:sz w:val="28"/>
+                <w:szCs w:val="28"/>
               </w:rPr>
               <w:fldChar w:fldCharType="separate"/>
             </w:r>
@@ -2345,6 +1652,8 @@
               <w:rPr>
                 <w:noProof/>
                 <w:webHidden/>
+                <w:sz w:val="28"/>
+                <w:szCs w:val="28"/>
               </w:rPr>
               <w:t>6</w:t>
             </w:r>
@@ -2352,6 +1661,8 @@
               <w:rPr>
                 <w:noProof/>
                 <w:webHidden/>
+                <w:sz w:val="28"/>
+                <w:szCs w:val="28"/>
               </w:rPr>
               <w:fldChar w:fldCharType="end"/>
             </w:r>
@@ -2368,6 +1679,8 @@
               <w:rFonts w:eastAsiaTheme="minorEastAsia"/>
               <w:noProof/>
               <w:kern w:val="2"/>
+              <w:sz w:val="28"/>
+              <w:szCs w:val="28"/>
               <w14:ligatures w14:val="standardContextual"/>
             </w:rPr>
           </w:pPr>
@@ -2376,6 +1689,8 @@
               <w:rPr>
                 <w:rStyle w:val="Hyperlink"/>
                 <w:noProof/>
+                <w:sz w:val="28"/>
+                <w:szCs w:val="28"/>
               </w:rPr>
               <w:t>1.3</w:t>
             </w:r>
@@ -2384,6 +1699,8 @@
                 <w:rFonts w:eastAsiaTheme="minorEastAsia"/>
                 <w:noProof/>
                 <w:kern w:val="2"/>
+                <w:sz w:val="28"/>
+                <w:szCs w:val="28"/>
                 <w14:ligatures w14:val="standardContextual"/>
               </w:rPr>
               <w:tab/>
@@ -2392,6 +1709,8 @@
               <w:rPr>
                 <w:rStyle w:val="Hyperlink"/>
                 <w:noProof/>
+                <w:sz w:val="28"/>
+                <w:szCs w:val="28"/>
               </w:rPr>
               <w:t>Objectives</w:t>
             </w:r>
@@ -2399,6 +1718,8 @@
               <w:rPr>
                 <w:noProof/>
                 <w:webHidden/>
+                <w:sz w:val="28"/>
+                <w:szCs w:val="28"/>
               </w:rPr>
               <w:tab/>
             </w:r>
@@ -2406,6 +1727,8 @@
               <w:rPr>
                 <w:noProof/>
                 <w:webHidden/>
+                <w:sz w:val="28"/>
+                <w:szCs w:val="28"/>
               </w:rPr>
               <w:fldChar w:fldCharType="begin"/>
             </w:r>
@@ -2413,6 +1736,8 @@
               <w:rPr>
                 <w:noProof/>
                 <w:webHidden/>
+                <w:sz w:val="28"/>
+                <w:szCs w:val="28"/>
               </w:rPr>
               <w:instrText xml:space="preserve"> PAGEREF _Toc197474302 \h </w:instrText>
             </w:r>
@@ -2420,12 +1745,16 @@
               <w:rPr>
                 <w:noProof/>
                 <w:webHidden/>
+                <w:sz w:val="28"/>
+                <w:szCs w:val="28"/>
               </w:rPr>
             </w:r>
             <w:r>
               <w:rPr>
                 <w:noProof/>
                 <w:webHidden/>
+                <w:sz w:val="28"/>
+                <w:szCs w:val="28"/>
               </w:rPr>
               <w:fldChar w:fldCharType="separate"/>
             </w:r>
@@ -2433,6 +1762,8 @@
               <w:rPr>
                 <w:noProof/>
                 <w:webHidden/>
+                <w:sz w:val="28"/>
+                <w:szCs w:val="28"/>
               </w:rPr>
               <w:t>6</w:t>
             </w:r>
@@ -2440,6 +1771,8 @@
               <w:rPr>
                 <w:noProof/>
                 <w:webHidden/>
+                <w:sz w:val="28"/>
+                <w:szCs w:val="28"/>
               </w:rPr>
               <w:fldChar w:fldCharType="end"/>
             </w:r>
@@ -2456,6 +1789,8 @@
               <w:rFonts w:eastAsiaTheme="minorEastAsia"/>
               <w:noProof/>
               <w:kern w:val="2"/>
+              <w:sz w:val="28"/>
+              <w:szCs w:val="28"/>
               <w14:ligatures w14:val="standardContextual"/>
             </w:rPr>
           </w:pPr>
@@ -2464,6 +1799,8 @@
               <w:rPr>
                 <w:rStyle w:val="Hyperlink"/>
                 <w:noProof/>
+                <w:sz w:val="28"/>
+                <w:szCs w:val="28"/>
               </w:rPr>
               <w:t>1.4</w:t>
             </w:r>
@@ -2472,6 +1809,8 @@
                 <w:rFonts w:eastAsiaTheme="minorEastAsia"/>
                 <w:noProof/>
                 <w:kern w:val="2"/>
+                <w:sz w:val="28"/>
+                <w:szCs w:val="28"/>
                 <w14:ligatures w14:val="standardContextual"/>
               </w:rPr>
               <w:tab/>
@@ -2480,6 +1819,8 @@
               <w:rPr>
                 <w:rStyle w:val="Hyperlink"/>
                 <w:noProof/>
+                <w:sz w:val="28"/>
+                <w:szCs w:val="28"/>
               </w:rPr>
               <w:t>Problem Formulation</w:t>
             </w:r>
@@ -2487,6 +1828,8 @@
               <w:rPr>
                 <w:noProof/>
                 <w:webHidden/>
+                <w:sz w:val="28"/>
+                <w:szCs w:val="28"/>
               </w:rPr>
               <w:tab/>
             </w:r>
@@ -2494,6 +1837,8 @@
               <w:rPr>
                 <w:noProof/>
                 <w:webHidden/>
+                <w:sz w:val="28"/>
+                <w:szCs w:val="28"/>
               </w:rPr>
               <w:fldChar w:fldCharType="begin"/>
             </w:r>
@@ -2501,6 +1846,8 @@
               <w:rPr>
                 <w:noProof/>
                 <w:webHidden/>
+                <w:sz w:val="28"/>
+                <w:szCs w:val="28"/>
               </w:rPr>
               <w:instrText xml:space="preserve"> PAGEREF _Toc197474303 \h </w:instrText>
             </w:r>
@@ -2508,12 +1855,16 @@
               <w:rPr>
                 <w:noProof/>
                 <w:webHidden/>
+                <w:sz w:val="28"/>
+                <w:szCs w:val="28"/>
               </w:rPr>
             </w:r>
             <w:r>
               <w:rPr>
                 <w:noProof/>
                 <w:webHidden/>
+                <w:sz w:val="28"/>
+                <w:szCs w:val="28"/>
               </w:rPr>
               <w:fldChar w:fldCharType="separate"/>
             </w:r>
@@ -2521,6 +1872,8 @@
               <w:rPr>
                 <w:noProof/>
                 <w:webHidden/>
+                <w:sz w:val="28"/>
+                <w:szCs w:val="28"/>
               </w:rPr>
               <w:t>7</w:t>
             </w:r>
@@ -2528,6 +1881,8 @@
               <w:rPr>
                 <w:noProof/>
                 <w:webHidden/>
+                <w:sz w:val="28"/>
+                <w:szCs w:val="28"/>
               </w:rPr>
               <w:fldChar w:fldCharType="end"/>
             </w:r>
@@ -2544,6 +1899,8 @@
               <w:rFonts w:eastAsiaTheme="minorEastAsia"/>
               <w:noProof/>
               <w:kern w:val="2"/>
+              <w:sz w:val="28"/>
+              <w:szCs w:val="28"/>
               <w14:ligatures w14:val="standardContextual"/>
             </w:rPr>
           </w:pPr>
@@ -2552,6 +1909,8 @@
               <w:rPr>
                 <w:rStyle w:val="Hyperlink"/>
                 <w:noProof/>
+                <w:sz w:val="28"/>
+                <w:szCs w:val="28"/>
               </w:rPr>
               <w:t>1.5</w:t>
             </w:r>
@@ -2560,6 +1919,8 @@
                 <w:rFonts w:eastAsiaTheme="minorEastAsia"/>
                 <w:noProof/>
                 <w:kern w:val="2"/>
+                <w:sz w:val="28"/>
+                <w:szCs w:val="28"/>
                 <w14:ligatures w14:val="standardContextual"/>
               </w:rPr>
               <w:tab/>
@@ -2568,6 +1929,8 @@
               <w:rPr>
                 <w:rStyle w:val="Hyperlink"/>
                 <w:noProof/>
+                <w:sz w:val="28"/>
+                <w:szCs w:val="28"/>
               </w:rPr>
               <w:t>Identification/Reorganization of Need</w:t>
             </w:r>
@@ -2575,6 +1938,8 @@
               <w:rPr>
                 <w:noProof/>
                 <w:webHidden/>
+                <w:sz w:val="28"/>
+                <w:szCs w:val="28"/>
               </w:rPr>
               <w:tab/>
             </w:r>
@@ -2582,6 +1947,8 @@
               <w:rPr>
                 <w:noProof/>
                 <w:webHidden/>
+                <w:sz w:val="28"/>
+                <w:szCs w:val="28"/>
               </w:rPr>
               <w:fldChar w:fldCharType="begin"/>
             </w:r>
@@ -2589,6 +1956,8 @@
               <w:rPr>
                 <w:noProof/>
                 <w:webHidden/>
+                <w:sz w:val="28"/>
+                <w:szCs w:val="28"/>
               </w:rPr>
               <w:instrText xml:space="preserve"> PAGEREF _Toc197474304 \h </w:instrText>
             </w:r>
@@ -2596,12 +1965,16 @@
               <w:rPr>
                 <w:noProof/>
                 <w:webHidden/>
+                <w:sz w:val="28"/>
+                <w:szCs w:val="28"/>
               </w:rPr>
             </w:r>
             <w:r>
               <w:rPr>
                 <w:noProof/>
                 <w:webHidden/>
+                <w:sz w:val="28"/>
+                <w:szCs w:val="28"/>
               </w:rPr>
               <w:fldChar w:fldCharType="separate"/>
             </w:r>
@@ -2609,6 +1982,8 @@
               <w:rPr>
                 <w:noProof/>
                 <w:webHidden/>
+                <w:sz w:val="28"/>
+                <w:szCs w:val="28"/>
               </w:rPr>
               <w:t>7</w:t>
             </w:r>
@@ -2616,6 +1991,8 @@
               <w:rPr>
                 <w:noProof/>
                 <w:webHidden/>
+                <w:sz w:val="28"/>
+                <w:szCs w:val="28"/>
               </w:rPr>
               <w:fldChar w:fldCharType="end"/>
             </w:r>
@@ -2632,6 +2009,8 @@
               <w:rFonts w:eastAsiaTheme="minorEastAsia"/>
               <w:noProof/>
               <w:kern w:val="2"/>
+              <w:sz w:val="28"/>
+              <w:szCs w:val="28"/>
               <w14:ligatures w14:val="standardContextual"/>
             </w:rPr>
           </w:pPr>
@@ -2640,6 +2019,8 @@
               <w:rPr>
                 <w:rStyle w:val="Hyperlink"/>
                 <w:noProof/>
+                <w:sz w:val="28"/>
+                <w:szCs w:val="28"/>
               </w:rPr>
               <w:t>1.6</w:t>
             </w:r>
@@ -2648,6 +2029,8 @@
                 <w:rFonts w:eastAsiaTheme="minorEastAsia"/>
                 <w:noProof/>
                 <w:kern w:val="2"/>
+                <w:sz w:val="28"/>
+                <w:szCs w:val="28"/>
                 <w14:ligatures w14:val="standardContextual"/>
               </w:rPr>
               <w:tab/>
@@ -2656,6 +2039,8 @@
               <w:rPr>
                 <w:rStyle w:val="Hyperlink"/>
                 <w:noProof/>
+                <w:sz w:val="28"/>
+                <w:szCs w:val="28"/>
               </w:rPr>
               <w:t>Existing System</w:t>
             </w:r>
@@ -2663,6 +2048,8 @@
               <w:rPr>
                 <w:noProof/>
                 <w:webHidden/>
+                <w:sz w:val="28"/>
+                <w:szCs w:val="28"/>
               </w:rPr>
               <w:tab/>
             </w:r>
@@ -2670,6 +2057,8 @@
               <w:rPr>
                 <w:noProof/>
                 <w:webHidden/>
+                <w:sz w:val="28"/>
+                <w:szCs w:val="28"/>
               </w:rPr>
               <w:fldChar w:fldCharType="begin"/>
             </w:r>
@@ -2677,6 +2066,8 @@
               <w:rPr>
                 <w:noProof/>
                 <w:webHidden/>
+                <w:sz w:val="28"/>
+                <w:szCs w:val="28"/>
               </w:rPr>
               <w:instrText xml:space="preserve"> PAGEREF _Toc197474305 \h </w:instrText>
             </w:r>
@@ -2684,12 +2075,16 @@
               <w:rPr>
                 <w:noProof/>
                 <w:webHidden/>
+                <w:sz w:val="28"/>
+                <w:szCs w:val="28"/>
               </w:rPr>
             </w:r>
             <w:r>
               <w:rPr>
                 <w:noProof/>
                 <w:webHidden/>
+                <w:sz w:val="28"/>
+                <w:szCs w:val="28"/>
               </w:rPr>
               <w:fldChar w:fldCharType="separate"/>
             </w:r>
@@ -2697,6 +2092,8 @@
               <w:rPr>
                 <w:noProof/>
                 <w:webHidden/>
+                <w:sz w:val="28"/>
+                <w:szCs w:val="28"/>
               </w:rPr>
               <w:t>7</w:t>
             </w:r>
@@ -2704,6 +2101,8 @@
               <w:rPr>
                 <w:noProof/>
                 <w:webHidden/>
+                <w:sz w:val="28"/>
+                <w:szCs w:val="28"/>
               </w:rPr>
               <w:fldChar w:fldCharType="end"/>
             </w:r>
@@ -2720,6 +2119,8 @@
               <w:rFonts w:eastAsiaTheme="minorEastAsia"/>
               <w:noProof/>
               <w:kern w:val="2"/>
+              <w:sz w:val="28"/>
+              <w:szCs w:val="28"/>
               <w14:ligatures w14:val="standardContextual"/>
             </w:rPr>
           </w:pPr>
@@ -2728,6 +2129,8 @@
               <w:rPr>
                 <w:rStyle w:val="Hyperlink"/>
                 <w:noProof/>
+                <w:sz w:val="28"/>
+                <w:szCs w:val="28"/>
               </w:rPr>
               <w:t>1.7</w:t>
             </w:r>
@@ -2736,6 +2139,8 @@
                 <w:rFonts w:eastAsiaTheme="minorEastAsia"/>
                 <w:noProof/>
                 <w:kern w:val="2"/>
+                <w:sz w:val="28"/>
+                <w:szCs w:val="28"/>
                 <w14:ligatures w14:val="standardContextual"/>
               </w:rPr>
               <w:tab/>
@@ -2744,6 +2149,8 @@
               <w:rPr>
                 <w:rStyle w:val="Hyperlink"/>
                 <w:noProof/>
+                <w:sz w:val="28"/>
+                <w:szCs w:val="28"/>
               </w:rPr>
               <w:t>Proposed System</w:t>
             </w:r>
@@ -2751,6 +2158,8 @@
               <w:rPr>
                 <w:noProof/>
                 <w:webHidden/>
+                <w:sz w:val="28"/>
+                <w:szCs w:val="28"/>
               </w:rPr>
               <w:tab/>
             </w:r>
@@ -2758,6 +2167,8 @@
               <w:rPr>
                 <w:noProof/>
                 <w:webHidden/>
+                <w:sz w:val="28"/>
+                <w:szCs w:val="28"/>
               </w:rPr>
               <w:fldChar w:fldCharType="begin"/>
             </w:r>
@@ -2765,6 +2176,8 @@
               <w:rPr>
                 <w:noProof/>
                 <w:webHidden/>
+                <w:sz w:val="28"/>
+                <w:szCs w:val="28"/>
               </w:rPr>
               <w:instrText xml:space="preserve"> PAGEREF _Toc197474306 \h </w:instrText>
             </w:r>
@@ -2772,12 +2185,16 @@
               <w:rPr>
                 <w:noProof/>
                 <w:webHidden/>
+                <w:sz w:val="28"/>
+                <w:szCs w:val="28"/>
               </w:rPr>
             </w:r>
             <w:r>
               <w:rPr>
                 <w:noProof/>
                 <w:webHidden/>
+                <w:sz w:val="28"/>
+                <w:szCs w:val="28"/>
               </w:rPr>
               <w:fldChar w:fldCharType="separate"/>
             </w:r>
@@ -2785,13 +2202,17 @@
               <w:rPr>
                 <w:noProof/>
                 <w:webHidden/>
-              </w:rPr>
-              <w:t>8</w:t>
+                <w:sz w:val="28"/>
+                <w:szCs w:val="28"/>
+              </w:rPr>
+              <w:t>7</w:t>
             </w:r>
             <w:r>
               <w:rPr>
                 <w:noProof/>
                 <w:webHidden/>
+                <w:sz w:val="28"/>
+                <w:szCs w:val="28"/>
               </w:rPr>
               <w:fldChar w:fldCharType="end"/>
             </w:r>
@@ -2808,6 +2229,8 @@
               <w:rFonts w:eastAsiaTheme="minorEastAsia"/>
               <w:noProof/>
               <w:kern w:val="2"/>
+              <w:sz w:val="28"/>
+              <w:szCs w:val="28"/>
               <w14:ligatures w14:val="standardContextual"/>
             </w:rPr>
           </w:pPr>
@@ -2816,6 +2239,8 @@
               <w:rPr>
                 <w:rStyle w:val="Hyperlink"/>
                 <w:noProof/>
+                <w:sz w:val="28"/>
+                <w:szCs w:val="28"/>
               </w:rPr>
               <w:t>1.8</w:t>
             </w:r>
@@ -2824,6 +2249,8 @@
                 <w:rFonts w:eastAsiaTheme="minorEastAsia"/>
                 <w:noProof/>
                 <w:kern w:val="2"/>
+                <w:sz w:val="28"/>
+                <w:szCs w:val="28"/>
                 <w14:ligatures w14:val="standardContextual"/>
               </w:rPr>
               <w:tab/>
@@ -2832,6 +2259,8 @@
               <w:rPr>
                 <w:rStyle w:val="Hyperlink"/>
                 <w:noProof/>
+                <w:sz w:val="28"/>
+                <w:szCs w:val="28"/>
               </w:rPr>
               <w:t>Unique Features of the System</w:t>
             </w:r>
@@ -2839,6 +2268,8 @@
               <w:rPr>
                 <w:noProof/>
                 <w:webHidden/>
+                <w:sz w:val="28"/>
+                <w:szCs w:val="28"/>
               </w:rPr>
               <w:tab/>
             </w:r>
@@ -2846,6 +2277,8 @@
               <w:rPr>
                 <w:noProof/>
                 <w:webHidden/>
+                <w:sz w:val="28"/>
+                <w:szCs w:val="28"/>
               </w:rPr>
               <w:fldChar w:fldCharType="begin"/>
             </w:r>
@@ -2853,6 +2286,8 @@
               <w:rPr>
                 <w:noProof/>
                 <w:webHidden/>
+                <w:sz w:val="28"/>
+                <w:szCs w:val="28"/>
               </w:rPr>
               <w:instrText xml:space="preserve"> PAGEREF _Toc197474307 \h </w:instrText>
             </w:r>
@@ -2860,12 +2295,16 @@
               <w:rPr>
                 <w:noProof/>
                 <w:webHidden/>
+                <w:sz w:val="28"/>
+                <w:szCs w:val="28"/>
               </w:rPr>
             </w:r>
             <w:r>
               <w:rPr>
                 <w:noProof/>
                 <w:webHidden/>
+                <w:sz w:val="28"/>
+                <w:szCs w:val="28"/>
               </w:rPr>
               <w:fldChar w:fldCharType="separate"/>
             </w:r>
@@ -2873,6 +2312,8 @@
               <w:rPr>
                 <w:noProof/>
                 <w:webHidden/>
+                <w:sz w:val="28"/>
+                <w:szCs w:val="28"/>
               </w:rPr>
               <w:t>8</w:t>
             </w:r>
@@ -2880,6 +2321,8 @@
               <w:rPr>
                 <w:noProof/>
                 <w:webHidden/>
+                <w:sz w:val="28"/>
+                <w:szCs w:val="28"/>
               </w:rPr>
               <w:fldChar w:fldCharType="end"/>
             </w:r>
@@ -2895,6 +2338,8 @@
               <w:rFonts w:eastAsiaTheme="minorEastAsia"/>
               <w:noProof/>
               <w:kern w:val="2"/>
+              <w:sz w:val="28"/>
+              <w:szCs w:val="28"/>
               <w14:ligatures w14:val="standardContextual"/>
             </w:rPr>
           </w:pPr>
@@ -2903,6 +2348,8 @@
               <w:rPr>
                 <w:rStyle w:val="Hyperlink"/>
                 <w:noProof/>
+                <w:sz w:val="28"/>
+                <w:szCs w:val="28"/>
               </w:rPr>
               <w:t>Chapter 2: Requirement Analysis and System Specification</w:t>
             </w:r>
@@ -2910,6 +2357,8 @@
               <w:rPr>
                 <w:noProof/>
                 <w:webHidden/>
+                <w:sz w:val="28"/>
+                <w:szCs w:val="28"/>
               </w:rPr>
               <w:tab/>
             </w:r>
@@ -2917,6 +2366,8 @@
               <w:rPr>
                 <w:noProof/>
                 <w:webHidden/>
+                <w:sz w:val="28"/>
+                <w:szCs w:val="28"/>
               </w:rPr>
               <w:fldChar w:fldCharType="begin"/>
             </w:r>
@@ -2924,6 +2375,8 @@
               <w:rPr>
                 <w:noProof/>
                 <w:webHidden/>
+                <w:sz w:val="28"/>
+                <w:szCs w:val="28"/>
               </w:rPr>
               <w:instrText xml:space="preserve"> PAGEREF _Toc197474308 \h </w:instrText>
             </w:r>
@@ -2931,12 +2384,16 @@
               <w:rPr>
                 <w:noProof/>
                 <w:webHidden/>
+                <w:sz w:val="28"/>
+                <w:szCs w:val="28"/>
               </w:rPr>
             </w:r>
             <w:r>
               <w:rPr>
                 <w:noProof/>
                 <w:webHidden/>
+                <w:sz w:val="28"/>
+                <w:szCs w:val="28"/>
               </w:rPr>
               <w:fldChar w:fldCharType="separate"/>
             </w:r>
@@ -2944,6 +2401,8 @@
               <w:rPr>
                 <w:noProof/>
                 <w:webHidden/>
+                <w:sz w:val="28"/>
+                <w:szCs w:val="28"/>
               </w:rPr>
               <w:t>9</w:t>
             </w:r>
@@ -2951,6 +2410,8 @@
               <w:rPr>
                 <w:noProof/>
                 <w:webHidden/>
+                <w:sz w:val="28"/>
+                <w:szCs w:val="28"/>
               </w:rPr>
               <w:fldChar w:fldCharType="end"/>
             </w:r>
@@ -2966,6 +2427,8 @@
               <w:rFonts w:eastAsiaTheme="minorEastAsia"/>
               <w:noProof/>
               <w:kern w:val="2"/>
+              <w:sz w:val="28"/>
+              <w:szCs w:val="28"/>
               <w14:ligatures w14:val="standardContextual"/>
             </w:rPr>
           </w:pPr>
@@ -2974,6 +2437,8 @@
               <w:rPr>
                 <w:rStyle w:val="Hyperlink"/>
                 <w:noProof/>
+                <w:sz w:val="28"/>
+                <w:szCs w:val="28"/>
               </w:rPr>
               <w:t>2.1 Feasibility Study</w:t>
             </w:r>
@@ -2981,6 +2446,8 @@
               <w:rPr>
                 <w:noProof/>
                 <w:webHidden/>
+                <w:sz w:val="28"/>
+                <w:szCs w:val="28"/>
               </w:rPr>
               <w:tab/>
             </w:r>
@@ -2988,6 +2455,8 @@
               <w:rPr>
                 <w:noProof/>
                 <w:webHidden/>
+                <w:sz w:val="28"/>
+                <w:szCs w:val="28"/>
               </w:rPr>
               <w:fldChar w:fldCharType="begin"/>
             </w:r>
@@ -2995,6 +2464,8 @@
               <w:rPr>
                 <w:noProof/>
                 <w:webHidden/>
+                <w:sz w:val="28"/>
+                <w:szCs w:val="28"/>
               </w:rPr>
               <w:instrText xml:space="preserve"> PAGEREF _Toc197474309 \h </w:instrText>
             </w:r>
@@ -3002,12 +2473,16 @@
               <w:rPr>
                 <w:noProof/>
                 <w:webHidden/>
+                <w:sz w:val="28"/>
+                <w:szCs w:val="28"/>
               </w:rPr>
             </w:r>
             <w:r>
               <w:rPr>
                 <w:noProof/>
                 <w:webHidden/>
+                <w:sz w:val="28"/>
+                <w:szCs w:val="28"/>
               </w:rPr>
               <w:fldChar w:fldCharType="separate"/>
             </w:r>
@@ -3015,6 +2490,8 @@
               <w:rPr>
                 <w:noProof/>
                 <w:webHidden/>
+                <w:sz w:val="28"/>
+                <w:szCs w:val="28"/>
               </w:rPr>
               <w:t>9</w:t>
             </w:r>
@@ -3022,6 +2499,8 @@
               <w:rPr>
                 <w:noProof/>
                 <w:webHidden/>
+                <w:sz w:val="28"/>
+                <w:szCs w:val="28"/>
               </w:rPr>
               <w:fldChar w:fldCharType="end"/>
             </w:r>
@@ -3037,6 +2516,8 @@
               <w:rFonts w:eastAsiaTheme="minorEastAsia"/>
               <w:noProof/>
               <w:kern w:val="2"/>
+              <w:sz w:val="28"/>
+              <w:szCs w:val="28"/>
               <w14:ligatures w14:val="standardContextual"/>
             </w:rPr>
           </w:pPr>
@@ -3045,6 +2526,8 @@
               <w:rPr>
                 <w:rStyle w:val="Hyperlink"/>
                 <w:noProof/>
+                <w:sz w:val="28"/>
+                <w:szCs w:val="28"/>
               </w:rPr>
               <w:t>2.2 Software Requirement Specification Document</w:t>
             </w:r>
@@ -3052,6 +2535,8 @@
               <w:rPr>
                 <w:noProof/>
                 <w:webHidden/>
+                <w:sz w:val="28"/>
+                <w:szCs w:val="28"/>
               </w:rPr>
               <w:tab/>
             </w:r>
@@ -3059,6 +2544,8 @@
               <w:rPr>
                 <w:noProof/>
                 <w:webHidden/>
+                <w:sz w:val="28"/>
+                <w:szCs w:val="28"/>
               </w:rPr>
               <w:fldChar w:fldCharType="begin"/>
             </w:r>
@@ -3066,6 +2553,8 @@
               <w:rPr>
                 <w:noProof/>
                 <w:webHidden/>
+                <w:sz w:val="28"/>
+                <w:szCs w:val="28"/>
               </w:rPr>
               <w:instrText xml:space="preserve"> PAGEREF _Toc197474310 \h </w:instrText>
             </w:r>
@@ -3073,12 +2562,16 @@
               <w:rPr>
                 <w:noProof/>
                 <w:webHidden/>
+                <w:sz w:val="28"/>
+                <w:szCs w:val="28"/>
               </w:rPr>
             </w:r>
             <w:r>
               <w:rPr>
                 <w:noProof/>
                 <w:webHidden/>
+                <w:sz w:val="28"/>
+                <w:szCs w:val="28"/>
               </w:rPr>
               <w:fldChar w:fldCharType="separate"/>
             </w:r>
@@ -3086,6 +2579,8 @@
               <w:rPr>
                 <w:noProof/>
                 <w:webHidden/>
+                <w:sz w:val="28"/>
+                <w:szCs w:val="28"/>
               </w:rPr>
               <w:t>10</w:t>
             </w:r>
@@ -3093,6 +2588,8 @@
               <w:rPr>
                 <w:noProof/>
                 <w:webHidden/>
+                <w:sz w:val="28"/>
+                <w:szCs w:val="28"/>
               </w:rPr>
               <w:fldChar w:fldCharType="end"/>
             </w:r>
@@ -3108,6 +2605,8 @@
               <w:rFonts w:eastAsiaTheme="minorEastAsia"/>
               <w:noProof/>
               <w:kern w:val="2"/>
+              <w:sz w:val="28"/>
+              <w:szCs w:val="28"/>
               <w14:ligatures w14:val="standardContextual"/>
             </w:rPr>
           </w:pPr>
@@ -3116,6 +2615,8 @@
               <w:rPr>
                 <w:rStyle w:val="Hyperlink"/>
                 <w:noProof/>
+                <w:sz w:val="28"/>
+                <w:szCs w:val="28"/>
               </w:rPr>
               <w:t>2.3 Validation</w:t>
             </w:r>
@@ -3123,6 +2624,8 @@
               <w:rPr>
                 <w:noProof/>
                 <w:webHidden/>
+                <w:sz w:val="28"/>
+                <w:szCs w:val="28"/>
               </w:rPr>
               <w:tab/>
             </w:r>
@@ -3130,6 +2633,8 @@
               <w:rPr>
                 <w:noProof/>
                 <w:webHidden/>
+                <w:sz w:val="28"/>
+                <w:szCs w:val="28"/>
               </w:rPr>
               <w:fldChar w:fldCharType="begin"/>
             </w:r>
@@ -3137,6 +2642,8 @@
               <w:rPr>
                 <w:noProof/>
                 <w:webHidden/>
+                <w:sz w:val="28"/>
+                <w:szCs w:val="28"/>
               </w:rPr>
               <w:instrText xml:space="preserve"> PAGEREF _Toc197474311 \h </w:instrText>
             </w:r>
@@ -3144,12 +2651,16 @@
               <w:rPr>
                 <w:noProof/>
                 <w:webHidden/>
+                <w:sz w:val="28"/>
+                <w:szCs w:val="28"/>
               </w:rPr>
             </w:r>
             <w:r>
               <w:rPr>
                 <w:noProof/>
                 <w:webHidden/>
+                <w:sz w:val="28"/>
+                <w:szCs w:val="28"/>
               </w:rPr>
               <w:fldChar w:fldCharType="separate"/>
             </w:r>
@@ -3157,13 +2668,17 @@
               <w:rPr>
                 <w:noProof/>
                 <w:webHidden/>
-              </w:rPr>
-              <w:t>13</w:t>
+                <w:sz w:val="28"/>
+                <w:szCs w:val="28"/>
+              </w:rPr>
+              <w:t>12</w:t>
             </w:r>
             <w:r>
               <w:rPr>
                 <w:noProof/>
                 <w:webHidden/>
+                <w:sz w:val="28"/>
+                <w:szCs w:val="28"/>
               </w:rPr>
               <w:fldChar w:fldCharType="end"/>
             </w:r>
@@ -3179,6 +2694,8 @@
               <w:rFonts w:eastAsiaTheme="minorEastAsia"/>
               <w:noProof/>
               <w:kern w:val="2"/>
+              <w:sz w:val="28"/>
+              <w:szCs w:val="28"/>
               <w14:ligatures w14:val="standardContextual"/>
             </w:rPr>
           </w:pPr>
@@ -3187,6 +2704,8 @@
               <w:rPr>
                 <w:rStyle w:val="Hyperlink"/>
                 <w:noProof/>
+                <w:sz w:val="28"/>
+                <w:szCs w:val="28"/>
               </w:rPr>
               <w:t>2.4 Expected Hurdles</w:t>
             </w:r>
@@ -3194,6 +2713,8 @@
               <w:rPr>
                 <w:noProof/>
                 <w:webHidden/>
+                <w:sz w:val="28"/>
+                <w:szCs w:val="28"/>
               </w:rPr>
               <w:tab/>
             </w:r>
@@ -3201,6 +2722,8 @@
               <w:rPr>
                 <w:noProof/>
                 <w:webHidden/>
+                <w:sz w:val="28"/>
+                <w:szCs w:val="28"/>
               </w:rPr>
               <w:fldChar w:fldCharType="begin"/>
             </w:r>
@@ -3208,6 +2731,8 @@
               <w:rPr>
                 <w:noProof/>
                 <w:webHidden/>
+                <w:sz w:val="28"/>
+                <w:szCs w:val="28"/>
               </w:rPr>
               <w:instrText xml:space="preserve"> PAGEREF _Toc197474312 \h </w:instrText>
             </w:r>
@@ -3215,12 +2740,16 @@
               <w:rPr>
                 <w:noProof/>
                 <w:webHidden/>
+                <w:sz w:val="28"/>
+                <w:szCs w:val="28"/>
               </w:rPr>
             </w:r>
             <w:r>
               <w:rPr>
                 <w:noProof/>
                 <w:webHidden/>
+                <w:sz w:val="28"/>
+                <w:szCs w:val="28"/>
               </w:rPr>
               <w:fldChar w:fldCharType="separate"/>
             </w:r>
@@ -3228,13 +2757,17 @@
               <w:rPr>
                 <w:noProof/>
                 <w:webHidden/>
-              </w:rPr>
-              <w:t>14</w:t>
+                <w:sz w:val="28"/>
+                <w:szCs w:val="28"/>
+              </w:rPr>
+              <w:t>13</w:t>
             </w:r>
             <w:r>
               <w:rPr>
                 <w:noProof/>
                 <w:webHidden/>
+                <w:sz w:val="28"/>
+                <w:szCs w:val="28"/>
               </w:rPr>
               <w:fldChar w:fldCharType="end"/>
             </w:r>
@@ -3250,6 +2783,8 @@
               <w:rFonts w:eastAsiaTheme="minorEastAsia"/>
               <w:noProof/>
               <w:kern w:val="2"/>
+              <w:sz w:val="28"/>
+              <w:szCs w:val="28"/>
               <w14:ligatures w14:val="standardContextual"/>
             </w:rPr>
           </w:pPr>
@@ -3258,6 +2793,8 @@
               <w:rPr>
                 <w:rStyle w:val="Hyperlink"/>
                 <w:noProof/>
+                <w:sz w:val="28"/>
+                <w:szCs w:val="28"/>
               </w:rPr>
               <w:t>2.5 SDLC Model to be Used</w:t>
             </w:r>
@@ -3265,6 +2802,8 @@
               <w:rPr>
                 <w:noProof/>
                 <w:webHidden/>
+                <w:sz w:val="28"/>
+                <w:szCs w:val="28"/>
               </w:rPr>
               <w:tab/>
             </w:r>
@@ -3272,6 +2811,8 @@
               <w:rPr>
                 <w:noProof/>
                 <w:webHidden/>
+                <w:sz w:val="28"/>
+                <w:szCs w:val="28"/>
               </w:rPr>
               <w:fldChar w:fldCharType="begin"/>
             </w:r>
@@ -3279,6 +2820,8 @@
               <w:rPr>
                 <w:noProof/>
                 <w:webHidden/>
+                <w:sz w:val="28"/>
+                <w:szCs w:val="28"/>
               </w:rPr>
               <w:instrText xml:space="preserve"> PAGEREF _Toc197474313 \h </w:instrText>
             </w:r>
@@ -3286,12 +2829,16 @@
               <w:rPr>
                 <w:noProof/>
                 <w:webHidden/>
+                <w:sz w:val="28"/>
+                <w:szCs w:val="28"/>
               </w:rPr>
             </w:r>
             <w:r>
               <w:rPr>
                 <w:noProof/>
                 <w:webHidden/>
+                <w:sz w:val="28"/>
+                <w:szCs w:val="28"/>
               </w:rPr>
               <w:fldChar w:fldCharType="separate"/>
             </w:r>
@@ -3299,13 +2846,17 @@
               <w:rPr>
                 <w:noProof/>
                 <w:webHidden/>
-              </w:rPr>
-              <w:t>14</w:t>
+                <w:sz w:val="28"/>
+                <w:szCs w:val="28"/>
+              </w:rPr>
+              <w:t>13</w:t>
             </w:r>
             <w:r>
               <w:rPr>
                 <w:noProof/>
                 <w:webHidden/>
+                <w:sz w:val="28"/>
+                <w:szCs w:val="28"/>
               </w:rPr>
               <w:fldChar w:fldCharType="end"/>
             </w:r>
@@ -3321,6 +2872,8 @@
               <w:rFonts w:eastAsiaTheme="minorEastAsia"/>
               <w:noProof/>
               <w:kern w:val="2"/>
+              <w:sz w:val="28"/>
+              <w:szCs w:val="28"/>
               <w14:ligatures w14:val="standardContextual"/>
             </w:rPr>
           </w:pPr>
@@ -3329,6 +2882,8 @@
               <w:rPr>
                 <w:rStyle w:val="Hyperlink"/>
                 <w:noProof/>
+                <w:sz w:val="28"/>
+                <w:szCs w:val="28"/>
               </w:rPr>
               <w:t>Chapter 3: System Design</w:t>
             </w:r>
@@ -3336,6 +2891,8 @@
               <w:rPr>
                 <w:noProof/>
                 <w:webHidden/>
+                <w:sz w:val="28"/>
+                <w:szCs w:val="28"/>
               </w:rPr>
               <w:tab/>
             </w:r>
@@ -3343,6 +2900,8 @@
               <w:rPr>
                 <w:noProof/>
                 <w:webHidden/>
+                <w:sz w:val="28"/>
+                <w:szCs w:val="28"/>
               </w:rPr>
               <w:fldChar w:fldCharType="begin"/>
             </w:r>
@@ -3350,6 +2909,8 @@
               <w:rPr>
                 <w:noProof/>
                 <w:webHidden/>
+                <w:sz w:val="28"/>
+                <w:szCs w:val="28"/>
               </w:rPr>
               <w:instrText xml:space="preserve"> PAGEREF _Toc197474314 \h </w:instrText>
             </w:r>
@@ -3357,12 +2918,16 @@
               <w:rPr>
                 <w:noProof/>
                 <w:webHidden/>
+                <w:sz w:val="28"/>
+                <w:szCs w:val="28"/>
               </w:rPr>
             </w:r>
             <w:r>
               <w:rPr>
                 <w:noProof/>
                 <w:webHidden/>
+                <w:sz w:val="28"/>
+                <w:szCs w:val="28"/>
               </w:rPr>
               <w:fldChar w:fldCharType="separate"/>
             </w:r>
@@ -3370,13 +2935,17 @@
               <w:rPr>
                 <w:noProof/>
                 <w:webHidden/>
-              </w:rPr>
-              <w:t>15</w:t>
+                <w:sz w:val="28"/>
+                <w:szCs w:val="28"/>
+              </w:rPr>
+              <w:t>14</w:t>
             </w:r>
             <w:r>
               <w:rPr>
                 <w:noProof/>
                 <w:webHidden/>
+                <w:sz w:val="28"/>
+                <w:szCs w:val="28"/>
               </w:rPr>
               <w:fldChar w:fldCharType="end"/>
             </w:r>
@@ -3392,6 +2961,8 @@
               <w:rFonts w:eastAsiaTheme="minorEastAsia"/>
               <w:noProof/>
               <w:kern w:val="2"/>
+              <w:sz w:val="28"/>
+              <w:szCs w:val="28"/>
               <w14:ligatures w14:val="standardContextual"/>
             </w:rPr>
           </w:pPr>
@@ -3400,6 +2971,8 @@
               <w:rPr>
                 <w:rStyle w:val="Hyperlink"/>
                 <w:noProof/>
+                <w:sz w:val="28"/>
+                <w:szCs w:val="28"/>
               </w:rPr>
               <w:t>3.1 Design Approach</w:t>
             </w:r>
@@ -3407,6 +2980,8 @@
               <w:rPr>
                 <w:noProof/>
                 <w:webHidden/>
+                <w:sz w:val="28"/>
+                <w:szCs w:val="28"/>
               </w:rPr>
               <w:tab/>
             </w:r>
@@ -3414,6 +2989,8 @@
               <w:rPr>
                 <w:noProof/>
                 <w:webHidden/>
+                <w:sz w:val="28"/>
+                <w:szCs w:val="28"/>
               </w:rPr>
               <w:fldChar w:fldCharType="begin"/>
             </w:r>
@@ -3421,6 +2998,8 @@
               <w:rPr>
                 <w:noProof/>
                 <w:webHidden/>
+                <w:sz w:val="28"/>
+                <w:szCs w:val="28"/>
               </w:rPr>
               <w:instrText xml:space="preserve"> PAGEREF _Toc197474315 \h </w:instrText>
             </w:r>
@@ -3428,12 +3007,16 @@
               <w:rPr>
                 <w:noProof/>
                 <w:webHidden/>
+                <w:sz w:val="28"/>
+                <w:szCs w:val="28"/>
               </w:rPr>
             </w:r>
             <w:r>
               <w:rPr>
                 <w:noProof/>
                 <w:webHidden/>
+                <w:sz w:val="28"/>
+                <w:szCs w:val="28"/>
               </w:rPr>
               <w:fldChar w:fldCharType="separate"/>
             </w:r>
@@ -3441,13 +3024,17 @@
               <w:rPr>
                 <w:noProof/>
                 <w:webHidden/>
-              </w:rPr>
-              <w:t>15</w:t>
+                <w:sz w:val="28"/>
+                <w:szCs w:val="28"/>
+              </w:rPr>
+              <w:t>14</w:t>
             </w:r>
             <w:r>
               <w:rPr>
                 <w:noProof/>
                 <w:webHidden/>
+                <w:sz w:val="28"/>
+                <w:szCs w:val="28"/>
               </w:rPr>
               <w:fldChar w:fldCharType="end"/>
             </w:r>
@@ -3463,6 +3050,8 @@
               <w:rFonts w:eastAsiaTheme="minorEastAsia"/>
               <w:noProof/>
               <w:kern w:val="2"/>
+              <w:sz w:val="28"/>
+              <w:szCs w:val="28"/>
               <w14:ligatures w14:val="standardContextual"/>
             </w:rPr>
           </w:pPr>
@@ -3471,6 +3060,8 @@
               <w:rPr>
                 <w:rStyle w:val="Hyperlink"/>
                 <w:noProof/>
+                <w:sz w:val="28"/>
+                <w:szCs w:val="28"/>
               </w:rPr>
               <w:t>3.2 Detail Design</w:t>
             </w:r>
@@ -3478,6 +3069,8 @@
               <w:rPr>
                 <w:noProof/>
                 <w:webHidden/>
+                <w:sz w:val="28"/>
+                <w:szCs w:val="28"/>
               </w:rPr>
               <w:tab/>
             </w:r>
@@ -3485,6 +3078,8 @@
               <w:rPr>
                 <w:noProof/>
                 <w:webHidden/>
+                <w:sz w:val="28"/>
+                <w:szCs w:val="28"/>
               </w:rPr>
               <w:fldChar w:fldCharType="begin"/>
             </w:r>
@@ -3492,6 +3087,8 @@
               <w:rPr>
                 <w:noProof/>
                 <w:webHidden/>
+                <w:sz w:val="28"/>
+                <w:szCs w:val="28"/>
               </w:rPr>
               <w:instrText xml:space="preserve"> PAGEREF _Toc197474316 \h </w:instrText>
             </w:r>
@@ -3499,12 +3096,16 @@
               <w:rPr>
                 <w:noProof/>
                 <w:webHidden/>
+                <w:sz w:val="28"/>
+                <w:szCs w:val="28"/>
               </w:rPr>
             </w:r>
             <w:r>
               <w:rPr>
                 <w:noProof/>
                 <w:webHidden/>
+                <w:sz w:val="28"/>
+                <w:szCs w:val="28"/>
               </w:rPr>
               <w:fldChar w:fldCharType="separate"/>
             </w:r>
@@ -3512,13 +3113,17 @@
               <w:rPr>
                 <w:noProof/>
                 <w:webHidden/>
-              </w:rPr>
-              <w:t>15</w:t>
+                <w:sz w:val="28"/>
+                <w:szCs w:val="28"/>
+              </w:rPr>
+              <w:t>14</w:t>
             </w:r>
             <w:r>
               <w:rPr>
                 <w:noProof/>
                 <w:webHidden/>
+                <w:sz w:val="28"/>
+                <w:szCs w:val="28"/>
               </w:rPr>
               <w:fldChar w:fldCharType="end"/>
             </w:r>
@@ -3534,6 +3139,8 @@
               <w:rFonts w:eastAsiaTheme="minorEastAsia"/>
               <w:noProof/>
               <w:kern w:val="2"/>
+              <w:sz w:val="28"/>
+              <w:szCs w:val="28"/>
               <w14:ligatures w14:val="standardContextual"/>
             </w:rPr>
           </w:pPr>
@@ -3542,6 +3149,8 @@
               <w:rPr>
                 <w:rStyle w:val="Hyperlink"/>
                 <w:noProof/>
+                <w:sz w:val="28"/>
+                <w:szCs w:val="28"/>
               </w:rPr>
               <w:t>3.3 System Design using various Structured Analysis and Design Tools</w:t>
             </w:r>
@@ -3549,6 +3158,8 @@
               <w:rPr>
                 <w:noProof/>
                 <w:webHidden/>
+                <w:sz w:val="28"/>
+                <w:szCs w:val="28"/>
               </w:rPr>
               <w:tab/>
             </w:r>
@@ -3556,6 +3167,8 @@
               <w:rPr>
                 <w:noProof/>
                 <w:webHidden/>
+                <w:sz w:val="28"/>
+                <w:szCs w:val="28"/>
               </w:rPr>
               <w:fldChar w:fldCharType="begin"/>
             </w:r>
@@ -3563,6 +3176,8 @@
               <w:rPr>
                 <w:noProof/>
                 <w:webHidden/>
+                <w:sz w:val="28"/>
+                <w:szCs w:val="28"/>
               </w:rPr>
               <w:instrText xml:space="preserve"> PAGEREF _Toc197474317 \h </w:instrText>
             </w:r>
@@ -3570,12 +3185,16 @@
               <w:rPr>
                 <w:noProof/>
                 <w:webHidden/>
+                <w:sz w:val="28"/>
+                <w:szCs w:val="28"/>
               </w:rPr>
             </w:r>
             <w:r>
               <w:rPr>
                 <w:noProof/>
                 <w:webHidden/>
+                <w:sz w:val="28"/>
+                <w:szCs w:val="28"/>
               </w:rPr>
               <w:fldChar w:fldCharType="separate"/>
             </w:r>
@@ -3583,13 +3202,17 @@
               <w:rPr>
                 <w:noProof/>
                 <w:webHidden/>
-              </w:rPr>
-              <w:t>17</w:t>
+                <w:sz w:val="28"/>
+                <w:szCs w:val="28"/>
+              </w:rPr>
+              <w:t>16</w:t>
             </w:r>
             <w:r>
               <w:rPr>
                 <w:noProof/>
                 <w:webHidden/>
+                <w:sz w:val="28"/>
+                <w:szCs w:val="28"/>
               </w:rPr>
               <w:fldChar w:fldCharType="end"/>
             </w:r>
@@ -3605,6 +3228,8 @@
               <w:rFonts w:eastAsiaTheme="minorEastAsia"/>
               <w:noProof/>
               <w:kern w:val="2"/>
+              <w:sz w:val="28"/>
+              <w:szCs w:val="28"/>
               <w14:ligatures w14:val="standardContextual"/>
             </w:rPr>
           </w:pPr>
@@ -3613,6 +3238,8 @@
               <w:rPr>
                 <w:rStyle w:val="Hyperlink"/>
                 <w:noProof/>
+                <w:sz w:val="28"/>
+                <w:szCs w:val="28"/>
               </w:rPr>
               <w:t>Chapter 4: Implementation, Testing, and Maintenance</w:t>
             </w:r>
@@ -3620,6 +3247,8 @@
               <w:rPr>
                 <w:noProof/>
                 <w:webHidden/>
+                <w:sz w:val="28"/>
+                <w:szCs w:val="28"/>
               </w:rPr>
               <w:tab/>
             </w:r>
@@ -3627,6 +3256,8 @@
               <w:rPr>
                 <w:noProof/>
                 <w:webHidden/>
+                <w:sz w:val="28"/>
+                <w:szCs w:val="28"/>
               </w:rPr>
               <w:fldChar w:fldCharType="begin"/>
             </w:r>
@@ -3634,6 +3265,8 @@
               <w:rPr>
                 <w:noProof/>
                 <w:webHidden/>
+                <w:sz w:val="28"/>
+                <w:szCs w:val="28"/>
               </w:rPr>
               <w:instrText xml:space="preserve"> PAGEREF _Toc197474318 \h </w:instrText>
             </w:r>
@@ -3641,12 +3274,16 @@
               <w:rPr>
                 <w:noProof/>
                 <w:webHidden/>
+                <w:sz w:val="28"/>
+                <w:szCs w:val="28"/>
               </w:rPr>
             </w:r>
             <w:r>
               <w:rPr>
                 <w:noProof/>
                 <w:webHidden/>
+                <w:sz w:val="28"/>
+                <w:szCs w:val="28"/>
               </w:rPr>
               <w:fldChar w:fldCharType="separate"/>
             </w:r>
@@ -3654,13 +3291,17 @@
               <w:rPr>
                 <w:noProof/>
                 <w:webHidden/>
-              </w:rPr>
-              <w:t>22</w:t>
+                <w:sz w:val="28"/>
+                <w:szCs w:val="28"/>
+              </w:rPr>
+              <w:t>21</w:t>
             </w:r>
             <w:r>
               <w:rPr>
                 <w:noProof/>
                 <w:webHidden/>
+                <w:sz w:val="28"/>
+                <w:szCs w:val="28"/>
               </w:rPr>
               <w:fldChar w:fldCharType="end"/>
             </w:r>
@@ -3676,6 +3317,8 @@
               <w:rFonts w:eastAsiaTheme="minorEastAsia"/>
               <w:noProof/>
               <w:kern w:val="2"/>
+              <w:sz w:val="28"/>
+              <w:szCs w:val="28"/>
               <w14:ligatures w14:val="standardContextual"/>
             </w:rPr>
           </w:pPr>
@@ -3684,6 +3327,8 @@
               <w:rPr>
                 <w:rStyle w:val="Hyperlink"/>
                 <w:noProof/>
+                <w:sz w:val="28"/>
+                <w:szCs w:val="28"/>
               </w:rPr>
               <w:t>4.1 Introduction to Languages, IDE’s, Tools and Technologies used for Implementation</w:t>
             </w:r>
@@ -3691,6 +3336,8 @@
               <w:rPr>
                 <w:noProof/>
                 <w:webHidden/>
+                <w:sz w:val="28"/>
+                <w:szCs w:val="28"/>
               </w:rPr>
               <w:tab/>
             </w:r>
@@ -3698,6 +3345,8 @@
               <w:rPr>
                 <w:noProof/>
                 <w:webHidden/>
+                <w:sz w:val="28"/>
+                <w:szCs w:val="28"/>
               </w:rPr>
               <w:fldChar w:fldCharType="begin"/>
             </w:r>
@@ -3705,6 +3354,8 @@
               <w:rPr>
                 <w:noProof/>
                 <w:webHidden/>
+                <w:sz w:val="28"/>
+                <w:szCs w:val="28"/>
               </w:rPr>
               <w:instrText xml:space="preserve"> PAGEREF _Toc197474319 \h </w:instrText>
             </w:r>
@@ -3712,12 +3363,16 @@
               <w:rPr>
                 <w:noProof/>
                 <w:webHidden/>
+                <w:sz w:val="28"/>
+                <w:szCs w:val="28"/>
               </w:rPr>
             </w:r>
             <w:r>
               <w:rPr>
                 <w:noProof/>
                 <w:webHidden/>
+                <w:sz w:val="28"/>
+                <w:szCs w:val="28"/>
               </w:rPr>
               <w:fldChar w:fldCharType="separate"/>
             </w:r>
@@ -3725,13 +3380,17 @@
               <w:rPr>
                 <w:noProof/>
                 <w:webHidden/>
-              </w:rPr>
-              <w:t>22</w:t>
+                <w:sz w:val="28"/>
+                <w:szCs w:val="28"/>
+              </w:rPr>
+              <w:t>21</w:t>
             </w:r>
             <w:r>
               <w:rPr>
                 <w:noProof/>
                 <w:webHidden/>
+                <w:sz w:val="28"/>
+                <w:szCs w:val="28"/>
               </w:rPr>
               <w:fldChar w:fldCharType="end"/>
             </w:r>
@@ -3747,6 +3406,8 @@
               <w:rFonts w:eastAsiaTheme="minorEastAsia"/>
               <w:noProof/>
               <w:kern w:val="2"/>
+              <w:sz w:val="28"/>
+              <w:szCs w:val="28"/>
               <w14:ligatures w14:val="standardContextual"/>
             </w:rPr>
           </w:pPr>
@@ -3755,6 +3416,8 @@
               <w:rPr>
                 <w:rStyle w:val="Hyperlink"/>
                 <w:noProof/>
+                <w:sz w:val="28"/>
+                <w:szCs w:val="28"/>
               </w:rPr>
               <w:t>4.2 Coding Standards of Language Used * Python (sql_assistant.py, gen-data.py):</w:t>
             </w:r>
@@ -3762,6 +3425,8 @@
               <w:rPr>
                 <w:noProof/>
                 <w:webHidden/>
+                <w:sz w:val="28"/>
+                <w:szCs w:val="28"/>
               </w:rPr>
               <w:tab/>
             </w:r>
@@ -3769,6 +3434,8 @@
               <w:rPr>
                 <w:noProof/>
                 <w:webHidden/>
+                <w:sz w:val="28"/>
+                <w:szCs w:val="28"/>
               </w:rPr>
               <w:fldChar w:fldCharType="begin"/>
             </w:r>
@@ -3776,6 +3443,8 @@
               <w:rPr>
                 <w:noProof/>
                 <w:webHidden/>
+                <w:sz w:val="28"/>
+                <w:szCs w:val="28"/>
               </w:rPr>
               <w:instrText xml:space="preserve"> PAGEREF _Toc197474320 \h </w:instrText>
             </w:r>
@@ -3783,12 +3452,16 @@
               <w:rPr>
                 <w:noProof/>
                 <w:webHidden/>
+                <w:sz w:val="28"/>
+                <w:szCs w:val="28"/>
               </w:rPr>
             </w:r>
             <w:r>
               <w:rPr>
                 <w:noProof/>
                 <w:webHidden/>
+                <w:sz w:val="28"/>
+                <w:szCs w:val="28"/>
               </w:rPr>
               <w:fldChar w:fldCharType="separate"/>
             </w:r>
@@ -3796,13 +3469,17 @@
               <w:rPr>
                 <w:noProof/>
                 <w:webHidden/>
-              </w:rPr>
-              <w:t>23</w:t>
+                <w:sz w:val="28"/>
+                <w:szCs w:val="28"/>
+              </w:rPr>
+              <w:t>22</w:t>
             </w:r>
             <w:r>
               <w:rPr>
                 <w:noProof/>
                 <w:webHidden/>
+                <w:sz w:val="28"/>
+                <w:szCs w:val="28"/>
               </w:rPr>
               <w:fldChar w:fldCharType="end"/>
             </w:r>
@@ -3818,6 +3495,8 @@
               <w:rFonts w:eastAsiaTheme="minorEastAsia"/>
               <w:noProof/>
               <w:kern w:val="2"/>
+              <w:sz w:val="28"/>
+              <w:szCs w:val="28"/>
               <w14:ligatures w14:val="standardContextual"/>
             </w:rPr>
           </w:pPr>
@@ -3826,6 +3505,8 @@
               <w:rPr>
                 <w:rStyle w:val="Hyperlink"/>
                 <w:noProof/>
+                <w:sz w:val="28"/>
+                <w:szCs w:val="28"/>
               </w:rPr>
               <w:t>4.3 Project Scheduling</w:t>
             </w:r>
@@ -3833,6 +3514,8 @@
               <w:rPr>
                 <w:noProof/>
                 <w:webHidden/>
+                <w:sz w:val="28"/>
+                <w:szCs w:val="28"/>
               </w:rPr>
               <w:tab/>
             </w:r>
@@ -3840,6 +3523,8 @@
               <w:rPr>
                 <w:noProof/>
                 <w:webHidden/>
+                <w:sz w:val="28"/>
+                <w:szCs w:val="28"/>
               </w:rPr>
               <w:fldChar w:fldCharType="begin"/>
             </w:r>
@@ -3847,6 +3532,8 @@
               <w:rPr>
                 <w:noProof/>
                 <w:webHidden/>
+                <w:sz w:val="28"/>
+                <w:szCs w:val="28"/>
               </w:rPr>
               <w:instrText xml:space="preserve"> PAGEREF _Toc197474321 \h </w:instrText>
             </w:r>
@@ -3854,12 +3541,16 @@
               <w:rPr>
                 <w:noProof/>
                 <w:webHidden/>
+                <w:sz w:val="28"/>
+                <w:szCs w:val="28"/>
               </w:rPr>
             </w:r>
             <w:r>
               <w:rPr>
                 <w:noProof/>
                 <w:webHidden/>
+                <w:sz w:val="28"/>
+                <w:szCs w:val="28"/>
               </w:rPr>
               <w:fldChar w:fldCharType="separate"/>
             </w:r>
@@ -3867,13 +3558,17 @@
               <w:rPr>
                 <w:noProof/>
                 <w:webHidden/>
-              </w:rPr>
-              <w:t>23</w:t>
+                <w:sz w:val="28"/>
+                <w:szCs w:val="28"/>
+              </w:rPr>
+              <w:t>22</w:t>
             </w:r>
             <w:r>
               <w:rPr>
                 <w:noProof/>
                 <w:webHidden/>
+                <w:sz w:val="28"/>
+                <w:szCs w:val="28"/>
               </w:rPr>
               <w:fldChar w:fldCharType="end"/>
             </w:r>
@@ -3889,6 +3584,8 @@
               <w:rFonts w:eastAsiaTheme="minorEastAsia"/>
               <w:noProof/>
               <w:kern w:val="2"/>
+              <w:sz w:val="28"/>
+              <w:szCs w:val="28"/>
               <w14:ligatures w14:val="standardContextual"/>
             </w:rPr>
           </w:pPr>
@@ -3897,6 +3594,8 @@
               <w:rPr>
                 <w:rStyle w:val="Hyperlink"/>
                 <w:noProof/>
+                <w:sz w:val="28"/>
+                <w:szCs w:val="28"/>
               </w:rPr>
               <w:t>4.4 Testing Techniques and Test Plans</w:t>
             </w:r>
@@ -3904,6 +3603,8 @@
               <w:rPr>
                 <w:noProof/>
                 <w:webHidden/>
+                <w:sz w:val="28"/>
+                <w:szCs w:val="28"/>
               </w:rPr>
               <w:tab/>
             </w:r>
@@ -3911,6 +3612,8 @@
               <w:rPr>
                 <w:noProof/>
                 <w:webHidden/>
+                <w:sz w:val="28"/>
+                <w:szCs w:val="28"/>
               </w:rPr>
               <w:fldChar w:fldCharType="begin"/>
             </w:r>
@@ -3918,6 +3621,8 @@
               <w:rPr>
                 <w:noProof/>
                 <w:webHidden/>
+                <w:sz w:val="28"/>
+                <w:szCs w:val="28"/>
               </w:rPr>
               <w:instrText xml:space="preserve"> PAGEREF _Toc197474322 \h </w:instrText>
             </w:r>
@@ -3925,12 +3630,16 @@
               <w:rPr>
                 <w:noProof/>
                 <w:webHidden/>
+                <w:sz w:val="28"/>
+                <w:szCs w:val="28"/>
               </w:rPr>
             </w:r>
             <w:r>
               <w:rPr>
                 <w:noProof/>
                 <w:webHidden/>
+                <w:sz w:val="28"/>
+                <w:szCs w:val="28"/>
               </w:rPr>
               <w:fldChar w:fldCharType="separate"/>
             </w:r>
@@ -3938,13 +3647,17 @@
               <w:rPr>
                 <w:noProof/>
                 <w:webHidden/>
-              </w:rPr>
-              <w:t>25</w:t>
+                <w:sz w:val="28"/>
+                <w:szCs w:val="28"/>
+              </w:rPr>
+              <w:t>24</w:t>
             </w:r>
             <w:r>
               <w:rPr>
                 <w:noProof/>
                 <w:webHidden/>
+                <w:sz w:val="28"/>
+                <w:szCs w:val="28"/>
               </w:rPr>
               <w:fldChar w:fldCharType="end"/>
             </w:r>
@@ -3960,6 +3673,8 @@
               <w:rFonts w:eastAsiaTheme="minorEastAsia"/>
               <w:noProof/>
               <w:kern w:val="2"/>
+              <w:sz w:val="28"/>
+              <w:szCs w:val="28"/>
               <w14:ligatures w14:val="standardContextual"/>
             </w:rPr>
           </w:pPr>
@@ -3968,6 +3683,8 @@
               <w:rPr>
                 <w:rStyle w:val="Hyperlink"/>
                 <w:noProof/>
+                <w:sz w:val="28"/>
+                <w:szCs w:val="28"/>
               </w:rPr>
               <w:t>Chapter 5: Results and Discussions</w:t>
             </w:r>
@@ -3975,6 +3692,8 @@
               <w:rPr>
                 <w:noProof/>
                 <w:webHidden/>
+                <w:sz w:val="28"/>
+                <w:szCs w:val="28"/>
               </w:rPr>
               <w:tab/>
             </w:r>
@@ -3982,6 +3701,8 @@
               <w:rPr>
                 <w:noProof/>
                 <w:webHidden/>
+                <w:sz w:val="28"/>
+                <w:szCs w:val="28"/>
               </w:rPr>
               <w:fldChar w:fldCharType="begin"/>
             </w:r>
@@ -3989,6 +3710,8 @@
               <w:rPr>
                 <w:noProof/>
                 <w:webHidden/>
+                <w:sz w:val="28"/>
+                <w:szCs w:val="28"/>
               </w:rPr>
               <w:instrText xml:space="preserve"> PAGEREF _Toc197474323 \h </w:instrText>
             </w:r>
@@ -3996,12 +3719,16 @@
               <w:rPr>
                 <w:noProof/>
                 <w:webHidden/>
+                <w:sz w:val="28"/>
+                <w:szCs w:val="28"/>
               </w:rPr>
             </w:r>
             <w:r>
               <w:rPr>
                 <w:noProof/>
                 <w:webHidden/>
+                <w:sz w:val="28"/>
+                <w:szCs w:val="28"/>
               </w:rPr>
               <w:fldChar w:fldCharType="separate"/>
             </w:r>
@@ -4009,13 +3736,17 @@
               <w:rPr>
                 <w:noProof/>
                 <w:webHidden/>
-              </w:rPr>
-              <w:t>27</w:t>
+                <w:sz w:val="28"/>
+                <w:szCs w:val="28"/>
+              </w:rPr>
+              <w:t>26</w:t>
             </w:r>
             <w:r>
               <w:rPr>
                 <w:noProof/>
                 <w:webHidden/>
+                <w:sz w:val="28"/>
+                <w:szCs w:val="28"/>
               </w:rPr>
               <w:fldChar w:fldCharType="end"/>
             </w:r>
@@ -4031,6 +3762,8 @@
               <w:rFonts w:eastAsiaTheme="minorEastAsia"/>
               <w:noProof/>
               <w:kern w:val="2"/>
+              <w:sz w:val="28"/>
+              <w:szCs w:val="28"/>
               <w14:ligatures w14:val="standardContextual"/>
             </w:rPr>
           </w:pPr>
@@ -4039,6 +3772,8 @@
               <w:rPr>
                 <w:rStyle w:val="Hyperlink"/>
                 <w:noProof/>
+                <w:sz w:val="28"/>
+                <w:szCs w:val="28"/>
               </w:rPr>
               <w:t>5.1 User Interface Representation</w:t>
             </w:r>
@@ -4046,6 +3781,8 @@
               <w:rPr>
                 <w:noProof/>
                 <w:webHidden/>
+                <w:sz w:val="28"/>
+                <w:szCs w:val="28"/>
               </w:rPr>
               <w:tab/>
             </w:r>
@@ -4053,6 +3790,8 @@
               <w:rPr>
                 <w:noProof/>
                 <w:webHidden/>
+                <w:sz w:val="28"/>
+                <w:szCs w:val="28"/>
               </w:rPr>
               <w:fldChar w:fldCharType="begin"/>
             </w:r>
@@ -4060,6 +3799,8 @@
               <w:rPr>
                 <w:noProof/>
                 <w:webHidden/>
+                <w:sz w:val="28"/>
+                <w:szCs w:val="28"/>
               </w:rPr>
               <w:instrText xml:space="preserve"> PAGEREF _Toc197474324 \h </w:instrText>
             </w:r>
@@ -4067,12 +3808,16 @@
               <w:rPr>
                 <w:noProof/>
                 <w:webHidden/>
+                <w:sz w:val="28"/>
+                <w:szCs w:val="28"/>
               </w:rPr>
             </w:r>
             <w:r>
               <w:rPr>
                 <w:noProof/>
                 <w:webHidden/>
+                <w:sz w:val="28"/>
+                <w:szCs w:val="28"/>
               </w:rPr>
               <w:fldChar w:fldCharType="separate"/>
             </w:r>
@@ -4080,13 +3825,17 @@
               <w:rPr>
                 <w:noProof/>
                 <w:webHidden/>
-              </w:rPr>
-              <w:t>27</w:t>
+                <w:sz w:val="28"/>
+                <w:szCs w:val="28"/>
+              </w:rPr>
+              <w:t>26</w:t>
             </w:r>
             <w:r>
               <w:rPr>
                 <w:noProof/>
                 <w:webHidden/>
+                <w:sz w:val="28"/>
+                <w:szCs w:val="28"/>
               </w:rPr>
               <w:fldChar w:fldCharType="end"/>
             </w:r>
@@ -4102,6 +3851,8 @@
               <w:rFonts w:eastAsiaTheme="minorEastAsia"/>
               <w:noProof/>
               <w:kern w:val="2"/>
+              <w:sz w:val="28"/>
+              <w:szCs w:val="28"/>
               <w14:ligatures w14:val="standardContextual"/>
             </w:rPr>
           </w:pPr>
@@ -4110,6 +3861,8 @@
               <w:rPr>
                 <w:rStyle w:val="Hyperlink"/>
                 <w:noProof/>
+                <w:sz w:val="28"/>
+                <w:szCs w:val="28"/>
               </w:rPr>
               <w:t>Chapter 6: Conclusion and Future Scope</w:t>
             </w:r>
@@ -4117,6 +3870,8 @@
               <w:rPr>
                 <w:noProof/>
                 <w:webHidden/>
+                <w:sz w:val="28"/>
+                <w:szCs w:val="28"/>
               </w:rPr>
               <w:tab/>
             </w:r>
@@ -4124,6 +3879,8 @@
               <w:rPr>
                 <w:noProof/>
                 <w:webHidden/>
+                <w:sz w:val="28"/>
+                <w:szCs w:val="28"/>
               </w:rPr>
               <w:fldChar w:fldCharType="begin"/>
             </w:r>
@@ -4131,6 +3888,8 @@
               <w:rPr>
                 <w:noProof/>
                 <w:webHidden/>
+                <w:sz w:val="28"/>
+                <w:szCs w:val="28"/>
               </w:rPr>
               <w:instrText xml:space="preserve"> PAGEREF _Toc197474325 \h </w:instrText>
             </w:r>
@@ -4138,12 +3897,16 @@
               <w:rPr>
                 <w:noProof/>
                 <w:webHidden/>
+                <w:sz w:val="28"/>
+                <w:szCs w:val="28"/>
               </w:rPr>
             </w:r>
             <w:r>
               <w:rPr>
                 <w:noProof/>
                 <w:webHidden/>
+                <w:sz w:val="28"/>
+                <w:szCs w:val="28"/>
               </w:rPr>
               <w:fldChar w:fldCharType="separate"/>
             </w:r>
@@ -4151,13 +3914,17 @@
               <w:rPr>
                 <w:noProof/>
                 <w:webHidden/>
-              </w:rPr>
-              <w:t>31</w:t>
+                <w:sz w:val="28"/>
+                <w:szCs w:val="28"/>
+              </w:rPr>
+              <w:t>30</w:t>
             </w:r>
             <w:r>
               <w:rPr>
                 <w:noProof/>
                 <w:webHidden/>
+                <w:sz w:val="28"/>
+                <w:szCs w:val="28"/>
               </w:rPr>
               <w:fldChar w:fldCharType="end"/>
             </w:r>
@@ -4173,6 +3940,8 @@
               <w:rFonts w:eastAsiaTheme="minorEastAsia"/>
               <w:noProof/>
               <w:kern w:val="2"/>
+              <w:sz w:val="28"/>
+              <w:szCs w:val="28"/>
               <w14:ligatures w14:val="standardContextual"/>
             </w:rPr>
           </w:pPr>
@@ -4181,6 +3950,8 @@
               <w:rPr>
                 <w:rStyle w:val="Hyperlink"/>
                 <w:noProof/>
+                <w:sz w:val="28"/>
+                <w:szCs w:val="28"/>
               </w:rPr>
               <w:t>Conclusion</w:t>
             </w:r>
@@ -4188,6 +3959,8 @@
               <w:rPr>
                 <w:noProof/>
                 <w:webHidden/>
+                <w:sz w:val="28"/>
+                <w:szCs w:val="28"/>
               </w:rPr>
               <w:tab/>
             </w:r>
@@ -4195,6 +3968,8 @@
               <w:rPr>
                 <w:noProof/>
                 <w:webHidden/>
+                <w:sz w:val="28"/>
+                <w:szCs w:val="28"/>
               </w:rPr>
               <w:fldChar w:fldCharType="begin"/>
             </w:r>
@@ -4202,6 +3977,8 @@
               <w:rPr>
                 <w:noProof/>
                 <w:webHidden/>
+                <w:sz w:val="28"/>
+                <w:szCs w:val="28"/>
               </w:rPr>
               <w:instrText xml:space="preserve"> PAGEREF _Toc197474326 \h </w:instrText>
             </w:r>
@@ -4209,12 +3986,16 @@
               <w:rPr>
                 <w:noProof/>
                 <w:webHidden/>
+                <w:sz w:val="28"/>
+                <w:szCs w:val="28"/>
               </w:rPr>
             </w:r>
             <w:r>
               <w:rPr>
                 <w:noProof/>
                 <w:webHidden/>
+                <w:sz w:val="28"/>
+                <w:szCs w:val="28"/>
               </w:rPr>
               <w:fldChar w:fldCharType="separate"/>
             </w:r>
@@ -4222,13 +4003,17 @@
               <w:rPr>
                 <w:noProof/>
                 <w:webHidden/>
-              </w:rPr>
-              <w:t>31</w:t>
+                <w:sz w:val="28"/>
+                <w:szCs w:val="28"/>
+              </w:rPr>
+              <w:t>30</w:t>
             </w:r>
             <w:r>
               <w:rPr>
                 <w:noProof/>
                 <w:webHidden/>
+                <w:sz w:val="28"/>
+                <w:szCs w:val="28"/>
               </w:rPr>
               <w:fldChar w:fldCharType="end"/>
             </w:r>
@@ -4244,6 +4029,8 @@
               <w:rFonts w:eastAsiaTheme="minorEastAsia"/>
               <w:noProof/>
               <w:kern w:val="2"/>
+              <w:sz w:val="28"/>
+              <w:szCs w:val="28"/>
               <w14:ligatures w14:val="standardContextual"/>
             </w:rPr>
           </w:pPr>
@@ -4252,6 +4039,8 @@
               <w:rPr>
                 <w:rStyle w:val="Hyperlink"/>
                 <w:noProof/>
+                <w:sz w:val="28"/>
+                <w:szCs w:val="28"/>
               </w:rPr>
               <w:t>Future Scope</w:t>
             </w:r>
@@ -4259,6 +4048,8 @@
               <w:rPr>
                 <w:noProof/>
                 <w:webHidden/>
+                <w:sz w:val="28"/>
+                <w:szCs w:val="28"/>
               </w:rPr>
               <w:tab/>
             </w:r>
@@ -4266,6 +4057,8 @@
               <w:rPr>
                 <w:noProof/>
                 <w:webHidden/>
+                <w:sz w:val="28"/>
+                <w:szCs w:val="28"/>
               </w:rPr>
               <w:fldChar w:fldCharType="begin"/>
             </w:r>
@@ -4273,6 +4066,8 @@
               <w:rPr>
                 <w:noProof/>
                 <w:webHidden/>
+                <w:sz w:val="28"/>
+                <w:szCs w:val="28"/>
               </w:rPr>
               <w:instrText xml:space="preserve"> PAGEREF _Toc197474327 \h </w:instrText>
             </w:r>
@@ -4280,12 +4075,16 @@
               <w:rPr>
                 <w:noProof/>
                 <w:webHidden/>
+                <w:sz w:val="28"/>
+                <w:szCs w:val="28"/>
               </w:rPr>
             </w:r>
             <w:r>
               <w:rPr>
                 <w:noProof/>
                 <w:webHidden/>
+                <w:sz w:val="28"/>
+                <w:szCs w:val="28"/>
               </w:rPr>
               <w:fldChar w:fldCharType="separate"/>
             </w:r>
@@ -4293,13 +4092,17 @@
               <w:rPr>
                 <w:noProof/>
                 <w:webHidden/>
-              </w:rPr>
-              <w:t>31</w:t>
+                <w:sz w:val="28"/>
+                <w:szCs w:val="28"/>
+              </w:rPr>
+              <w:t>30</w:t>
             </w:r>
             <w:r>
               <w:rPr>
                 <w:noProof/>
                 <w:webHidden/>
+                <w:sz w:val="28"/>
+                <w:szCs w:val="28"/>
               </w:rPr>
               <w:fldChar w:fldCharType="end"/>
             </w:r>
@@ -4315,6 +4118,8 @@
               <w:rFonts w:eastAsiaTheme="minorEastAsia"/>
               <w:noProof/>
               <w:kern w:val="2"/>
+              <w:sz w:val="28"/>
+              <w:szCs w:val="28"/>
               <w14:ligatures w14:val="standardContextual"/>
             </w:rPr>
           </w:pPr>
@@ -4323,6 +4128,8 @@
               <w:rPr>
                 <w:rStyle w:val="Hyperlink"/>
                 <w:noProof/>
+                <w:sz w:val="28"/>
+                <w:szCs w:val="28"/>
               </w:rPr>
               <w:t>References/Bibliography</w:t>
             </w:r>
@@ -4330,6 +4137,8 @@
               <w:rPr>
                 <w:noProof/>
                 <w:webHidden/>
+                <w:sz w:val="28"/>
+                <w:szCs w:val="28"/>
               </w:rPr>
               <w:tab/>
             </w:r>
@@ -4337,6 +4146,8 @@
               <w:rPr>
                 <w:noProof/>
                 <w:webHidden/>
+                <w:sz w:val="28"/>
+                <w:szCs w:val="28"/>
               </w:rPr>
               <w:fldChar w:fldCharType="begin"/>
             </w:r>
@@ -4344,6 +4155,8 @@
               <w:rPr>
                 <w:noProof/>
                 <w:webHidden/>
+                <w:sz w:val="28"/>
+                <w:szCs w:val="28"/>
               </w:rPr>
               <w:instrText xml:space="preserve"> PAGEREF _Toc197474328 \h </w:instrText>
             </w:r>
@@ -4351,12 +4164,16 @@
               <w:rPr>
                 <w:noProof/>
                 <w:webHidden/>
+                <w:sz w:val="28"/>
+                <w:szCs w:val="28"/>
               </w:rPr>
             </w:r>
             <w:r>
               <w:rPr>
                 <w:noProof/>
                 <w:webHidden/>
+                <w:sz w:val="28"/>
+                <w:szCs w:val="28"/>
               </w:rPr>
               <w:fldChar w:fldCharType="separate"/>
             </w:r>
@@ -4364,13 +4181,17 @@
               <w:rPr>
                 <w:noProof/>
                 <w:webHidden/>
-              </w:rPr>
-              <w:t>33</w:t>
+                <w:sz w:val="28"/>
+                <w:szCs w:val="28"/>
+              </w:rPr>
+              <w:t>32</w:t>
             </w:r>
             <w:r>
               <w:rPr>
                 <w:noProof/>
                 <w:webHidden/>
+                <w:sz w:val="28"/>
+                <w:szCs w:val="28"/>
               </w:rPr>
               <w:fldChar w:fldCharType="end"/>
             </w:r>
@@ -4386,6 +4207,8 @@
               <w:rFonts w:eastAsiaTheme="minorEastAsia"/>
               <w:noProof/>
               <w:kern w:val="2"/>
+              <w:sz w:val="28"/>
+              <w:szCs w:val="28"/>
               <w14:ligatures w14:val="standardContextual"/>
             </w:rPr>
           </w:pPr>
@@ -4394,6 +4217,8 @@
               <w:rPr>
                 <w:rStyle w:val="Hyperlink"/>
                 <w:noProof/>
+                <w:sz w:val="28"/>
+                <w:szCs w:val="28"/>
               </w:rPr>
               <w:t>Appendix</w:t>
             </w:r>
@@ -4401,6 +4226,8 @@
               <w:rPr>
                 <w:noProof/>
                 <w:webHidden/>
+                <w:sz w:val="28"/>
+                <w:szCs w:val="28"/>
               </w:rPr>
               <w:tab/>
             </w:r>
@@ -4408,6 +4235,8 @@
               <w:rPr>
                 <w:noProof/>
                 <w:webHidden/>
+                <w:sz w:val="28"/>
+                <w:szCs w:val="28"/>
               </w:rPr>
               <w:fldChar w:fldCharType="begin"/>
             </w:r>
@@ -4415,6 +4244,8 @@
               <w:rPr>
                 <w:noProof/>
                 <w:webHidden/>
+                <w:sz w:val="28"/>
+                <w:szCs w:val="28"/>
               </w:rPr>
               <w:instrText xml:space="preserve"> PAGEREF _Toc197474329 \h </w:instrText>
             </w:r>
@@ -4422,12 +4253,16 @@
               <w:rPr>
                 <w:noProof/>
                 <w:webHidden/>
+                <w:sz w:val="28"/>
+                <w:szCs w:val="28"/>
               </w:rPr>
             </w:r>
             <w:r>
               <w:rPr>
                 <w:noProof/>
                 <w:webHidden/>
+                <w:sz w:val="28"/>
+                <w:szCs w:val="28"/>
               </w:rPr>
               <w:fldChar w:fldCharType="separate"/>
             </w:r>
@@ -4435,13 +4270,17 @@
               <w:rPr>
                 <w:noProof/>
                 <w:webHidden/>
-              </w:rPr>
-              <w:t>34</w:t>
+                <w:sz w:val="28"/>
+                <w:szCs w:val="28"/>
+              </w:rPr>
+              <w:t>33</w:t>
             </w:r>
             <w:r>
               <w:rPr>
                 <w:noProof/>
                 <w:webHidden/>
+                <w:sz w:val="28"/>
+                <w:szCs w:val="28"/>
               </w:rPr>
               <w:fldChar w:fldCharType="end"/>
             </w:r>
@@ -4457,6 +4296,8 @@
               <w:rFonts w:eastAsiaTheme="minorEastAsia"/>
               <w:noProof/>
               <w:kern w:val="2"/>
+              <w:sz w:val="28"/>
+              <w:szCs w:val="28"/>
               <w14:ligatures w14:val="standardContextual"/>
             </w:rPr>
           </w:pPr>
@@ -4465,6 +4306,8 @@
               <w:rPr>
                 <w:rStyle w:val="Hyperlink"/>
                 <w:noProof/>
+                <w:sz w:val="28"/>
+                <w:szCs w:val="28"/>
               </w:rPr>
               <w:t>Appendix A: Development Environment</w:t>
             </w:r>
@@ -4472,6 +4315,8 @@
               <w:rPr>
                 <w:noProof/>
                 <w:webHidden/>
+                <w:sz w:val="28"/>
+                <w:szCs w:val="28"/>
               </w:rPr>
               <w:tab/>
             </w:r>
@@ -4479,6 +4324,8 @@
               <w:rPr>
                 <w:noProof/>
                 <w:webHidden/>
+                <w:sz w:val="28"/>
+                <w:szCs w:val="28"/>
               </w:rPr>
               <w:fldChar w:fldCharType="begin"/>
             </w:r>
@@ -4486,6 +4333,8 @@
               <w:rPr>
                 <w:noProof/>
                 <w:webHidden/>
+                <w:sz w:val="28"/>
+                <w:szCs w:val="28"/>
               </w:rPr>
               <w:instrText xml:space="preserve"> PAGEREF _Toc197474330 \h </w:instrText>
             </w:r>
@@ -4493,12 +4342,16 @@
               <w:rPr>
                 <w:noProof/>
                 <w:webHidden/>
+                <w:sz w:val="28"/>
+                <w:szCs w:val="28"/>
               </w:rPr>
             </w:r>
             <w:r>
               <w:rPr>
                 <w:noProof/>
                 <w:webHidden/>
+                <w:sz w:val="28"/>
+                <w:szCs w:val="28"/>
               </w:rPr>
               <w:fldChar w:fldCharType="separate"/>
             </w:r>
@@ -4506,13 +4359,17 @@
               <w:rPr>
                 <w:noProof/>
                 <w:webHidden/>
-              </w:rPr>
-              <w:t>34</w:t>
+                <w:sz w:val="28"/>
+                <w:szCs w:val="28"/>
+              </w:rPr>
+              <w:t>33</w:t>
             </w:r>
             <w:r>
               <w:rPr>
                 <w:noProof/>
                 <w:webHidden/>
+                <w:sz w:val="28"/>
+                <w:szCs w:val="28"/>
               </w:rPr>
               <w:fldChar w:fldCharType="end"/>
             </w:r>
@@ -4528,6 +4385,8 @@
               <w:rFonts w:eastAsiaTheme="minorEastAsia"/>
               <w:noProof/>
               <w:kern w:val="2"/>
+              <w:sz w:val="28"/>
+              <w:szCs w:val="28"/>
               <w14:ligatures w14:val="standardContextual"/>
             </w:rPr>
           </w:pPr>
@@ -4536,6 +4395,8 @@
               <w:rPr>
                 <w:rStyle w:val="Hyperlink"/>
                 <w:noProof/>
+                <w:sz w:val="28"/>
+                <w:szCs w:val="28"/>
               </w:rPr>
               <w:t>Appendix B: Key Code Snippets</w:t>
             </w:r>
@@ -4543,6 +4404,8 @@
               <w:rPr>
                 <w:noProof/>
                 <w:webHidden/>
+                <w:sz w:val="28"/>
+                <w:szCs w:val="28"/>
               </w:rPr>
               <w:tab/>
             </w:r>
@@ -4550,6 +4413,8 @@
               <w:rPr>
                 <w:noProof/>
                 <w:webHidden/>
+                <w:sz w:val="28"/>
+                <w:szCs w:val="28"/>
               </w:rPr>
               <w:fldChar w:fldCharType="begin"/>
             </w:r>
@@ -4557,6 +4422,8 @@
               <w:rPr>
                 <w:noProof/>
                 <w:webHidden/>
+                <w:sz w:val="28"/>
+                <w:szCs w:val="28"/>
               </w:rPr>
               <w:instrText xml:space="preserve"> PAGEREF _Toc197474331 \h </w:instrText>
             </w:r>
@@ -4564,12 +4431,16 @@
               <w:rPr>
                 <w:noProof/>
                 <w:webHidden/>
+                <w:sz w:val="28"/>
+                <w:szCs w:val="28"/>
               </w:rPr>
             </w:r>
             <w:r>
               <w:rPr>
                 <w:noProof/>
                 <w:webHidden/>
+                <w:sz w:val="28"/>
+                <w:szCs w:val="28"/>
               </w:rPr>
               <w:fldChar w:fldCharType="separate"/>
             </w:r>
@@ -4577,24 +4448,36 @@
               <w:rPr>
                 <w:noProof/>
                 <w:webHidden/>
-              </w:rPr>
-              <w:t>34</w:t>
+                <w:sz w:val="28"/>
+                <w:szCs w:val="28"/>
+              </w:rPr>
+              <w:t>33</w:t>
             </w:r>
             <w:r>
               <w:rPr>
                 <w:noProof/>
                 <w:webHidden/>
+                <w:sz w:val="28"/>
+                <w:szCs w:val="28"/>
               </w:rPr>
               <w:fldChar w:fldCharType="end"/>
             </w:r>
           </w:hyperlink>
         </w:p>
         <w:p>
+          <w:pPr>
+            <w:rPr>
+              <w:sz w:val="28"/>
+              <w:szCs w:val="28"/>
+            </w:rPr>
+          </w:pPr>
           <w:r>
             <w:rPr>
               <w:b/>
               <w:bCs/>
               <w:noProof/>
+              <w:sz w:val="28"/>
+              <w:szCs w:val="28"/>
             </w:rPr>
             <w:fldChar w:fldCharType="end"/>
           </w:r>
@@ -5576,7 +5459,6 @@
         <w:t xml:space="preserve"> If an SQL query cannot be generated to answer a question based on the schema, the system attempts to provide a polite conversational response.</w:t>
       </w:r>
     </w:p>
-    <w:p/>
     <w:p>
       <w:pPr>
         <w:pStyle w:val="Heading1"/>
@@ -5592,6 +5474,7 @@
           <w:sz w:val="52"/>
           <w:szCs w:val="52"/>
         </w:rPr>
+        <w:lastRenderedPageBreak/>
         <w:t>Chapter 2: Requirement Analysis and System Specification</w:t>
       </w:r>
       <w:bookmarkEnd w:id="11"/>
@@ -6046,7 +5929,6 @@
         </w:numPr>
       </w:pPr>
       <w:r>
-        <w:lastRenderedPageBreak/>
         <w:t>Monitoring LLM performance and potential changes in API.</w:t>
       </w:r>
     </w:p>
@@ -6071,6 +5953,7 @@
         </w:numPr>
       </w:pPr>
       <w:r>
+        <w:lastRenderedPageBreak/>
         <w:t>The system is operationally feasible, with standard maintenance practices for web applications.</w:t>
       </w:r>
     </w:p>
@@ -6429,7 +6312,6 @@
         </w:numPr>
       </w:pPr>
       <w:r>
-        <w:lastRenderedPageBreak/>
         <w:t>The system should handle common errors gracefully (e.g., database connection issues, API errors, invalid SQL) and provide informative messages.</w:t>
       </w:r>
     </w:p>
@@ -6442,6 +6324,7 @@
         </w:numPr>
       </w:pPr>
       <w:r>
+        <w:lastRenderedPageBreak/>
         <w:t>The backend should use connection pooling (</w:t>
       </w:r>
       <w:proofErr w:type="spellStart"/>
@@ -12813,6 +12696,7 @@
       <w:tblPr>
         <w:tblStyle w:val="GridTable5Dark-Accent4"/>
         <w:tblW w:w="10998" w:type="dxa"/>
+        <w:tblInd w:w="-460" w:type="dxa"/>
         <w:tblLook w:val="04A0" w:firstRow="1" w:lastRow="0" w:firstColumn="1" w:lastColumn="0" w:noHBand="0" w:noVBand="1"/>
       </w:tblPr>
       <w:tblGrid>
@@ -14006,6 +13890,11 @@
     </w:p>
     <w:p>
       <w:pPr>
+        <w:pStyle w:val="BodyText"/>
+      </w:pPr>
+    </w:p>
+    <w:p>
+      <w:pPr>
         <w:pStyle w:val="FirstParagraph"/>
         <w:numPr>
           <w:ilvl w:val="0"/>
@@ -14334,10 +14223,26 @@
     </w:p>
     <w:p>
       <w:pPr>
+        <w:pStyle w:val="BodyText"/>
+      </w:pPr>
+    </w:p>
+    <w:p>
+      <w:pPr>
+        <w:pStyle w:val="BodyText"/>
+      </w:pPr>
+    </w:p>
+    <w:p>
+      <w:pPr>
+        <w:pStyle w:val="BodyText"/>
+      </w:pPr>
+    </w:p>
+    <w:p>
+      <w:pPr>
         <w:pStyle w:val="Heading2"/>
       </w:pPr>
       <w:bookmarkStart w:id="24" w:name="_Toc197474321"/>
       <w:r>
+        <w:lastRenderedPageBreak/>
         <w:t>4.3 Project Scheduling</w:t>
       </w:r>
       <w:bookmarkEnd w:id="24"/>
@@ -14401,7 +14306,6 @@
         </w:numPr>
       </w:pPr>
       <w:r>
-        <w:lastRenderedPageBreak/>
         <w:t xml:space="preserve">Outlining basic system architecture. </w:t>
       </w:r>
     </w:p>
@@ -14774,6 +14678,7 @@
         </w:numPr>
       </w:pPr>
       <w:r>
+        <w:lastRenderedPageBreak/>
         <w:t>Preparing the project report.</w:t>
       </w:r>
     </w:p>
@@ -14787,14 +14692,15 @@
     </w:p>
     <w:p>
       <w:pPr>
+        <w:pStyle w:val="BodyText"/>
+      </w:pPr>
+    </w:p>
+    <w:p>
+      <w:pPr>
         <w:pStyle w:val="Heading2"/>
       </w:pPr>
-      <w:r>
-        <w:br w:type="page"/>
-      </w:r>
       <w:bookmarkStart w:id="25" w:name="_Toc197474322"/>
       <w:r>
-        <w:lastRenderedPageBreak/>
         <w:t>4.4 Testing Techniques and Test Plans</w:t>
       </w:r>
       <w:bookmarkEnd w:id="25"/>
@@ -18834,11 +18740,6 @@
     </w:p>
     <w:p>
       <w:pPr>
-        <w:pStyle w:val="BodyText"/>
-      </w:pPr>
-    </w:p>
-    <w:p>
-      <w:pPr>
         <w:pStyle w:val="Heading2"/>
         <w:rPr>
           <w:sz w:val="40"/>
@@ -19307,21 +19208,33 @@
           <w:ilvl w:val="0"/>
           <w:numId w:val="65"/>
         </w:numPr>
-      </w:pPr>
-      <w:r>
-        <w:rPr>
-          <w:b/>
-          <w:bCs/>
+        <w:rPr>
+          <w:sz w:val="28"/>
+          <w:szCs w:val="28"/>
+        </w:rPr>
+      </w:pPr>
+      <w:r>
+        <w:rPr>
+          <w:b/>
+          <w:bCs/>
+          <w:sz w:val="28"/>
+          <w:szCs w:val="28"/>
         </w:rPr>
         <w:t>Python:</w:t>
       </w:r>
       <w:r>
+        <w:rPr>
+          <w:sz w:val="28"/>
+          <w:szCs w:val="28"/>
+        </w:rPr>
         <w:t xml:space="preserve"> Official Python Website. (2024). Retrieved from </w:t>
       </w:r>
       <w:hyperlink r:id="rId9">
         <w:r>
           <w:rPr>
             <w:rStyle w:val="Hyperlink"/>
+            <w:sz w:val="28"/>
+            <w:szCs w:val="28"/>
           </w:rPr>
           <w:t>https://www.python.org</w:t>
         </w:r>
@@ -19334,12 +19247,18 @@
           <w:ilvl w:val="0"/>
           <w:numId w:val="65"/>
         </w:numPr>
+        <w:rPr>
+          <w:sz w:val="28"/>
+          <w:szCs w:val="28"/>
+        </w:rPr>
       </w:pPr>
       <w:proofErr w:type="spellStart"/>
       <w:r>
         <w:rPr>
           <w:b/>
           <w:bCs/>
+          <w:sz w:val="28"/>
+          <w:szCs w:val="28"/>
         </w:rPr>
         <w:t>FastAPI</w:t>
       </w:r>
@@ -19348,32 +19267,56 @@
         <w:rPr>
           <w:b/>
           <w:bCs/>
+          <w:sz w:val="28"/>
+          <w:szCs w:val="28"/>
         </w:rPr>
         <w:t>:</w:t>
       </w:r>
       <w:r>
+        <w:rPr>
+          <w:sz w:val="28"/>
+          <w:szCs w:val="28"/>
+        </w:rPr>
         <w:t xml:space="preserve"> </w:t>
       </w:r>
       <w:proofErr w:type="spellStart"/>
       <w:r>
+        <w:rPr>
+          <w:sz w:val="28"/>
+          <w:szCs w:val="28"/>
+        </w:rPr>
         <w:t>Tiangolo</w:t>
       </w:r>
       <w:proofErr w:type="spellEnd"/>
       <w:r>
+        <w:rPr>
+          <w:sz w:val="28"/>
+          <w:szCs w:val="28"/>
+        </w:rPr>
         <w:t xml:space="preserve">, S. (2024). </w:t>
       </w:r>
       <w:proofErr w:type="spellStart"/>
       <w:r>
+        <w:rPr>
+          <w:sz w:val="28"/>
+          <w:szCs w:val="28"/>
+        </w:rPr>
         <w:t>FastAPI</w:t>
       </w:r>
       <w:proofErr w:type="spellEnd"/>
       <w:r>
+        <w:rPr>
+          <w:sz w:val="28"/>
+          <w:szCs w:val="28"/>
+        </w:rPr>
         <w:t xml:space="preserve"> - A Python framework for building APIs. Retrieved from </w:t>
       </w:r>
       <w:hyperlink r:id="rId10">
         <w:r>
           <w:rPr>
             <w:rStyle w:val="Hyperlink"/>
+            <w:sz w:val="28"/>
+            <w:szCs w:val="28"/>
           </w:rPr>
           <w:t>https://fastapi.tiangolo.com/</w:t>
         </w:r>
@@ -19386,21 +19329,33 @@
           <w:ilvl w:val="0"/>
           <w:numId w:val="65"/>
         </w:numPr>
-      </w:pPr>
-      <w:r>
-        <w:rPr>
-          <w:b/>
-          <w:bCs/>
+        <w:rPr>
+          <w:sz w:val="28"/>
+          <w:szCs w:val="28"/>
+        </w:rPr>
+      </w:pPr>
+      <w:r>
+        <w:rPr>
+          <w:b/>
+          <w:bCs/>
+          <w:sz w:val="28"/>
+          <w:szCs w:val="28"/>
         </w:rPr>
         <w:t>MySQL:</w:t>
       </w:r>
       <w:r>
+        <w:rPr>
+          <w:sz w:val="28"/>
+          <w:szCs w:val="28"/>
+        </w:rPr>
         <w:t xml:space="preserve"> Oracle Corporation. (2024). MySQL. Retrieved from </w:t>
       </w:r>
       <w:hyperlink r:id="rId11">
         <w:r>
           <w:rPr>
             <w:rStyle w:val="Hyperlink"/>
+            <w:sz w:val="28"/>
+            <w:szCs w:val="28"/>
           </w:rPr>
           <w:t>https://www.mysql.com/</w:t>
         </w:r>
@@ -19413,21 +19368,33 @@
           <w:ilvl w:val="0"/>
           <w:numId w:val="65"/>
         </w:numPr>
-      </w:pPr>
-      <w:r>
-        <w:rPr>
-          <w:b/>
-          <w:bCs/>
+        <w:rPr>
+          <w:sz w:val="28"/>
+          <w:szCs w:val="28"/>
+        </w:rPr>
+      </w:pPr>
+      <w:r>
+        <w:rPr>
+          <w:b/>
+          <w:bCs/>
+          <w:sz w:val="28"/>
+          <w:szCs w:val="28"/>
         </w:rPr>
         <w:t>Google Gemini API:</w:t>
       </w:r>
       <w:r>
+        <w:rPr>
+          <w:sz w:val="28"/>
+          <w:szCs w:val="28"/>
+        </w:rPr>
         <w:t xml:space="preserve"> Google. (2024). Gemini API. Google AI for Developers. Retrieved from </w:t>
       </w:r>
       <w:hyperlink r:id="rId12">
         <w:r>
           <w:rPr>
             <w:rStyle w:val="Hyperlink"/>
+            <w:sz w:val="28"/>
+            <w:szCs w:val="28"/>
           </w:rPr>
           <w:t>https://ai.google.dev/</w:t>
         </w:r>
@@ -19440,37 +19407,59 @@
           <w:ilvl w:val="0"/>
           <w:numId w:val="65"/>
         </w:numPr>
-      </w:pPr>
-      <w:r>
-        <w:rPr>
-          <w:b/>
-          <w:bCs/>
+        <w:rPr>
+          <w:sz w:val="28"/>
+          <w:szCs w:val="28"/>
+        </w:rPr>
+      </w:pPr>
+      <w:r>
+        <w:rPr>
+          <w:b/>
+          <w:bCs/>
+          <w:sz w:val="28"/>
+          <w:szCs w:val="28"/>
         </w:rPr>
         <w:t>Faker Library:</w:t>
       </w:r>
       <w:r>
+        <w:rPr>
+          <w:sz w:val="28"/>
+          <w:szCs w:val="28"/>
+        </w:rPr>
         <w:t xml:space="preserve"> Faker (Python Package Index). Retrieved from </w:t>
       </w:r>
       <w:hyperlink r:id="rId13">
         <w:r>
           <w:rPr>
             <w:rStyle w:val="Hyperlink"/>
+            <w:sz w:val="28"/>
+            <w:szCs w:val="28"/>
           </w:rPr>
           <w:t>https://pypi.org/project/Faker/</w:t>
         </w:r>
       </w:hyperlink>
       <w:r>
+        <w:rPr>
+          <w:sz w:val="28"/>
+          <w:szCs w:val="28"/>
+        </w:rPr>
         <w:t xml:space="preserve"> (Documentation: </w:t>
       </w:r>
       <w:hyperlink r:id="rId14">
         <w:r>
           <w:rPr>
             <w:rStyle w:val="Hyperlink"/>
+            <w:sz w:val="28"/>
+            <w:szCs w:val="28"/>
           </w:rPr>
           <w:t>https://faker.readthedocs.io/</w:t>
         </w:r>
       </w:hyperlink>
       <w:r>
+        <w:rPr>
+          <w:sz w:val="28"/>
+          <w:szCs w:val="28"/>
+        </w:rPr>
         <w:t>)</w:t>
       </w:r>
     </w:p>
@@ -19481,21 +19470,33 @@
           <w:ilvl w:val="0"/>
           <w:numId w:val="65"/>
         </w:numPr>
-      </w:pPr>
-      <w:r>
-        <w:rPr>
-          <w:b/>
-          <w:bCs/>
+        <w:rPr>
+          <w:sz w:val="28"/>
+          <w:szCs w:val="28"/>
+        </w:rPr>
+      </w:pPr>
+      <w:r>
+        <w:rPr>
+          <w:b/>
+          <w:bCs/>
+          <w:sz w:val="28"/>
+          <w:szCs w:val="28"/>
         </w:rPr>
         <w:t>Tailwind CSS:</w:t>
       </w:r>
       <w:r>
+        <w:rPr>
+          <w:sz w:val="28"/>
+          <w:szCs w:val="28"/>
+        </w:rPr>
         <w:t xml:space="preserve"> Tailwind Labs Inc. (2024). Tailwind CSS - A utility-first CSS framework. Retrieved from </w:t>
       </w:r>
       <w:hyperlink r:id="rId15">
         <w:r>
           <w:rPr>
             <w:rStyle w:val="Hyperlink"/>
+            <w:sz w:val="28"/>
+            <w:szCs w:val="28"/>
           </w:rPr>
           <w:t>https://tailwindcss.com/</w:t>
         </w:r>
@@ -19508,21 +19509,33 @@
           <w:ilvl w:val="0"/>
           <w:numId w:val="65"/>
         </w:numPr>
-      </w:pPr>
-      <w:r>
-        <w:rPr>
-          <w:b/>
-          <w:bCs/>
+        <w:rPr>
+          <w:sz w:val="28"/>
+          <w:szCs w:val="28"/>
+        </w:rPr>
+      </w:pPr>
+      <w:r>
+        <w:rPr>
+          <w:b/>
+          <w:bCs/>
+          <w:sz w:val="28"/>
+          <w:szCs w:val="28"/>
         </w:rPr>
         <w:t>MySQL Connector/Python:</w:t>
       </w:r>
       <w:r>
+        <w:rPr>
+          <w:sz w:val="28"/>
+          <w:szCs w:val="28"/>
+        </w:rPr>
         <w:t xml:space="preserve"> Oracle Corporation. (2024). MySQL Connector/Python Developer Guide. Retrieved from </w:t>
       </w:r>
       <w:hyperlink r:id="rId16">
         <w:r>
           <w:rPr>
             <w:rStyle w:val="Hyperlink"/>
+            <w:sz w:val="28"/>
+            <w:szCs w:val="28"/>
           </w:rPr>
           <w:t>https://dev.mysql.com/doc/connector-python/en/</w:t>
         </w:r>
@@ -19535,21 +19548,33 @@
           <w:ilvl w:val="0"/>
           <w:numId w:val="65"/>
         </w:numPr>
-      </w:pPr>
-      <w:r>
-        <w:rPr>
-          <w:b/>
-          <w:bCs/>
+        <w:rPr>
+          <w:sz w:val="28"/>
+          <w:szCs w:val="28"/>
+        </w:rPr>
+      </w:pPr>
+      <w:r>
+        <w:rPr>
+          <w:b/>
+          <w:bCs/>
+          <w:sz w:val="28"/>
+          <w:szCs w:val="28"/>
         </w:rPr>
         <w:t>Marked.js:</w:t>
       </w:r>
       <w:r>
+        <w:rPr>
+          <w:sz w:val="28"/>
+          <w:szCs w:val="28"/>
+        </w:rPr>
         <w:t xml:space="preserve"> Marked.js Organization. (2024). A markdown parser and compiler. Built for speed. Retrieved from </w:t>
       </w:r>
       <w:hyperlink r:id="rId17">
         <w:r>
           <w:rPr>
             <w:rStyle w:val="Hyperlink"/>
+            <w:sz w:val="28"/>
+            <w:szCs w:val="28"/>
           </w:rPr>
           <w:t>https://marked.js.org/</w:t>
         </w:r>
@@ -19562,12 +19587,18 @@
           <w:ilvl w:val="0"/>
           <w:numId w:val="65"/>
         </w:numPr>
+        <w:rPr>
+          <w:sz w:val="28"/>
+          <w:szCs w:val="28"/>
+        </w:rPr>
       </w:pPr>
       <w:proofErr w:type="spellStart"/>
       <w:r>
         <w:rPr>
           <w:b/>
           <w:bCs/>
+          <w:sz w:val="28"/>
+          <w:szCs w:val="28"/>
         </w:rPr>
         <w:t>Lucide</w:t>
       </w:r>
@@ -19576,24 +19607,40 @@
         <w:rPr>
           <w:b/>
           <w:bCs/>
+          <w:sz w:val="28"/>
+          <w:szCs w:val="28"/>
         </w:rPr>
         <w:t xml:space="preserve"> Icons:</w:t>
       </w:r>
       <w:r>
+        <w:rPr>
+          <w:sz w:val="28"/>
+          <w:szCs w:val="28"/>
+        </w:rPr>
         <w:t xml:space="preserve"> </w:t>
       </w:r>
       <w:proofErr w:type="spellStart"/>
       <w:r>
+        <w:rPr>
+          <w:sz w:val="28"/>
+          <w:szCs w:val="28"/>
+        </w:rPr>
         <w:t>Lucide</w:t>
       </w:r>
       <w:proofErr w:type="spellEnd"/>
       <w:r>
+        <w:rPr>
+          <w:sz w:val="28"/>
+          <w:szCs w:val="28"/>
+        </w:rPr>
         <w:t xml:space="preserve"> Contributors. (2024). Beautiful &amp; consistent icon toolkit. Retrieved from </w:t>
       </w:r>
       <w:hyperlink r:id="rId18">
         <w:r>
           <w:rPr>
             <w:rStyle w:val="Hyperlink"/>
+            <w:sz w:val="28"/>
+            <w:szCs w:val="28"/>
           </w:rPr>
           <w:t>https://lucide.dev/</w:t>
         </w:r>
@@ -19627,6 +19674,11 @@
     </w:p>
     <w:p>
       <w:pPr>
+        <w:pStyle w:val="BodyText"/>
+      </w:pPr>
+    </w:p>
+    <w:p>
+      <w:pPr>
         <w:pStyle w:val="Heading2"/>
         <w:rPr>
           <w:sz w:val="32"/>
@@ -20475,6 +20527,7 @@
         <w:rPr>
           <w:rStyle w:val="NormalTok"/>
         </w:rPr>
+        <w:lastRenderedPageBreak/>
         <w:t xml:space="preserve">    </w:t>
       </w:r>
       <w:r>
@@ -20557,7 +20610,6 @@
         <w:rPr>
           <w:rStyle w:val="NormalTok"/>
         </w:rPr>
-        <w:lastRenderedPageBreak/>
         <w:t xml:space="preserve">            </w:t>
       </w:r>
       <w:proofErr w:type="spellStart"/>
@@ -22087,6 +22139,7 @@
         <w:rPr>
           <w:rStyle w:val="SpecialStringTok"/>
         </w:rPr>
+        <w:lastRenderedPageBreak/>
         <w:t>SQL Query:"""</w:t>
       </w:r>
       <w:r>
@@ -22099,7 +22152,6 @@
         <w:rPr>
           <w:rStyle w:val="NormalTok"/>
         </w:rPr>
-        <w:lastRenderedPageBreak/>
         <w:t xml:space="preserve">    </w:t>
       </w:r>
       <w:r>

</xml_diff>